<commit_message>
update: 4-Iniciação à Progrmação Linear - Atividade 2
</commit_message>
<xml_diff>
--- a/4-Iniciacao-Programacao-Linear/Aula-01/Avaliacao-2/Programacao-Linear-Atividade-Avaliativa-2.docx
+++ b/4-Iniciacao-Programacao-Linear/Aula-01/Avaliacao-2/Programacao-Linear-Atividade-Avaliativa-2.docx
@@ -6,72 +6,3570 @@
       <w:pPr>
         <w:spacing w:line="240" w:lineRule="auto"/>
         <w:rPr>
+          <w:rFonts w:cs="Arial"/>
           <w:sz w:val="20"/>
           <w:szCs w:val="20"/>
         </w:rPr>
       </w:pPr>
       <w:r>
         <w:rPr>
-          <w:sz w:val="20"/>
-          <w:szCs w:val="20"/>
-        </w:rPr>
-        <w:t>Disciplina: In</w:t>
-      </w:r>
-      <w:r>
-        <w:rPr>
-          <w:sz w:val="20"/>
-          <w:szCs w:val="20"/>
-        </w:rPr>
-        <w:t>iciação</w:t>
-      </w:r>
-      <w:r>
-        <w:rPr>
-          <w:sz w:val="20"/>
-          <w:szCs w:val="20"/>
-        </w:rPr>
-        <w:t xml:space="preserve"> à Programação Linear</w:t>
+          <w:rFonts w:cs="Arial"/>
+          <w:sz w:val="20"/>
+          <w:szCs w:val="20"/>
+        </w:rPr>
+        <w:t>Disciplina: Iniciação à Programação Linear</w:t>
       </w:r>
     </w:p>
     <w:p>
       <w:pPr>
         <w:spacing w:line="240" w:lineRule="auto"/>
         <w:rPr>
+          <w:rFonts w:cs="Arial"/>
           <w:sz w:val="20"/>
           <w:szCs w:val="20"/>
         </w:rPr>
       </w:pPr>
       <w:r>
         <w:rPr>
-          <w:sz w:val="20"/>
-          <w:szCs w:val="20"/>
-        </w:rPr>
-        <w:t>Segunda</w:t>
-      </w:r>
-      <w:r>
-        <w:rPr>
-          <w:sz w:val="20"/>
-          <w:szCs w:val="20"/>
-        </w:rPr>
-        <w:t xml:space="preserve"> Atividade Avaliativa</w:t>
+          <w:rFonts w:cs="Arial"/>
+          <w:sz w:val="20"/>
+          <w:szCs w:val="20"/>
+        </w:rPr>
+        <w:t>Segunda Atividade Avaliativa</w:t>
       </w:r>
     </w:p>
     <w:p>
       <w:pPr>
         <w:spacing w:line="240" w:lineRule="auto"/>
         <w:rPr>
+          <w:rFonts w:cs="Arial"/>
           <w:sz w:val="20"/>
           <w:szCs w:val="20"/>
         </w:rPr>
       </w:pPr>
       <w:r>
         <w:rPr>
+          <w:rFonts w:cs="Arial"/>
           <w:sz w:val="20"/>
           <w:szCs w:val="20"/>
         </w:rPr>
         <w:t>Aluna: Cintia Izumi Shinoda</w:t>
       </w:r>
     </w:p>
-    <w:p/>
+    <w:p>
+      <w:pPr>
+        <w:rPr>
+          <w:rFonts w:cs="Arial"/>
+          <w:sz w:val="20"/>
+          <w:szCs w:val="20"/>
+        </w:rPr>
+      </w:pPr>
+    </w:p>
+    <w:p>
+      <w:pPr>
+        <w:pStyle w:val="Heading2"/>
+        <w:rPr>
+          <w:rFonts w:asciiTheme="minorHAnsi" w:hAnsiTheme="minorHAnsi"/>
+          <w:caps w:val="0"/>
+          <w:szCs w:val="24"/>
+        </w:rPr>
+      </w:pPr>
+      <w:r>
+        <w:rPr>
+          <w:rFonts w:asciiTheme="minorHAnsi" w:hAnsiTheme="minorHAnsi"/>
+          <w:caps w:val="0"/>
+          <w:szCs w:val="24"/>
+        </w:rPr>
+        <w:t>Exemplo 1: Fabricação de anéis coletores</w:t>
+      </w:r>
+    </w:p>
+    <w:p>
+      <w:pPr>
+        <w:rPr>
+          <w:rFonts w:cs="Arial"/>
+          <w:sz w:val="20"/>
+          <w:szCs w:val="20"/>
+        </w:rPr>
+      </w:pPr>
+      <w:r>
+        <w:rPr>
+          <w:rFonts w:cs="Arial"/>
+          <w:sz w:val="20"/>
+          <w:szCs w:val="20"/>
+        </w:rPr>
+        <w:t xml:space="preserve">Uma empresa </w:t>
+      </w:r>
+      <w:r>
+        <w:rPr>
+          <w:rFonts w:cs="Arial"/>
+          <w:sz w:val="20"/>
+          <w:szCs w:val="20"/>
+        </w:rPr>
+        <w:t xml:space="preserve">fabricante de anéis coletores </w:t>
+      </w:r>
+      <w:r>
+        <w:rPr>
+          <w:rFonts w:cs="Arial"/>
+          <w:sz w:val="20"/>
+          <w:szCs w:val="20"/>
+        </w:rPr>
+        <w:t>deseja determinar os itens que deve fabricar e os itens que deve comprar de uma fabricante externa.</w:t>
+      </w:r>
+    </w:p>
+    <w:p>
+      <w:pPr>
+        <w:rPr>
+          <w:rFonts w:cs="Arial"/>
+          <w:sz w:val="20"/>
+          <w:szCs w:val="20"/>
+        </w:rPr>
+      </w:pPr>
+    </w:p>
+    <w:p>
+      <w:pPr>
+        <w:rPr>
+          <w:sz w:val="22"/>
+          <w:szCs w:val="22"/>
+        </w:rPr>
+      </w:pPr>
+      <w:r>
+        <w:rPr>
+          <w:sz w:val="22"/>
+          <w:szCs w:val="22"/>
+        </w:rPr>
+        <w:t>I. Variáveis de decisão do problema</w:t>
+      </w:r>
+    </w:p>
+    <w:tbl>
+      <w:tblPr>
+        <w:tblStyle w:val="TableGridLight"/>
+        <w:tblW w:w="0" w:type="auto"/>
+        <w:tblLook w:val="04A0" w:firstRow="1" w:lastRow="0" w:firstColumn="1" w:lastColumn="0" w:noHBand="0" w:noVBand="1"/>
+      </w:tblPr>
+      <w:tblGrid>
+        <w:gridCol w:w="1555"/>
+        <w:gridCol w:w="7795"/>
+      </w:tblGrid>
+      <w:tr>
+        <w:tc>
+          <w:tcPr>
+            <w:tcW w:w="1555" w:type="dxa"/>
+          </w:tcPr>
+          <w:p>
+            <w:pPr>
+              <w:rPr>
+                <w:sz w:val="20"/>
+                <w:szCs w:val="20"/>
+              </w:rPr>
+            </w:pPr>
+            <m:oMathPara>
+              <m:oMath>
+                <m:sSub>
+                  <m:sSubPr>
+                    <m:ctrlPr>
+                      <w:rPr>
+                        <w:rFonts w:ascii="Cambria Math" w:hAnsi="Cambria Math"/>
+                        <w:i/>
+                        <w:sz w:val="20"/>
+                        <w:szCs w:val="20"/>
+                      </w:rPr>
+                    </m:ctrlPr>
+                  </m:sSubPr>
+                  <m:e>
+                    <m:r>
+                      <w:rPr>
+                        <w:rFonts w:ascii="Cambria Math" w:hAnsi="Cambria Math"/>
+                        <w:sz w:val="20"/>
+                        <w:szCs w:val="20"/>
+                      </w:rPr>
+                      <m:t>F</m:t>
+                    </m:r>
+                  </m:e>
+                  <m:sub>
+                    <m:r>
+                      <w:rPr>
+                        <w:rFonts w:ascii="Cambria Math" w:hAnsi="Cambria Math"/>
+                        <w:sz w:val="20"/>
+                        <w:szCs w:val="20"/>
+                      </w:rPr>
+                      <m:t>1</m:t>
+                    </m:r>
+                  </m:sub>
+                </m:sSub>
+              </m:oMath>
+            </m:oMathPara>
+          </w:p>
+        </w:tc>
+        <w:tc>
+          <w:tcPr>
+            <w:tcW w:w="7795" w:type="dxa"/>
+          </w:tcPr>
+          <w:p>
+            <w:pPr>
+              <w:rPr>
+                <w:sz w:val="20"/>
+                <w:szCs w:val="20"/>
+              </w:rPr>
+            </w:pPr>
+            <w:r>
+              <w:rPr>
+                <w:sz w:val="20"/>
+                <w:szCs w:val="20"/>
+              </w:rPr>
+              <w:t>Quantidade de anéis do modelo 1 a ser fabricada</w:t>
+            </w:r>
+          </w:p>
+        </w:tc>
+      </w:tr>
+      <w:tr>
+        <w:tc>
+          <w:tcPr>
+            <w:tcW w:w="1555" w:type="dxa"/>
+          </w:tcPr>
+          <w:p>
+            <w:pPr>
+              <w:rPr>
+                <w:sz w:val="20"/>
+                <w:szCs w:val="20"/>
+              </w:rPr>
+            </w:pPr>
+            <m:oMathPara>
+              <m:oMath>
+                <m:sSub>
+                  <m:sSubPr>
+                    <m:ctrlPr>
+                      <w:rPr>
+                        <w:rFonts w:ascii="Cambria Math" w:hAnsi="Cambria Math"/>
+                        <w:i/>
+                        <w:sz w:val="20"/>
+                        <w:szCs w:val="20"/>
+                      </w:rPr>
+                    </m:ctrlPr>
+                  </m:sSubPr>
+                  <m:e>
+                    <m:r>
+                      <w:rPr>
+                        <w:rFonts w:ascii="Cambria Math" w:hAnsi="Cambria Math"/>
+                        <w:sz w:val="20"/>
+                        <w:szCs w:val="20"/>
+                      </w:rPr>
+                      <m:t>F</m:t>
+                    </m:r>
+                  </m:e>
+                  <m:sub>
+                    <m:r>
+                      <w:rPr>
+                        <w:rFonts w:ascii="Cambria Math" w:hAnsi="Cambria Math"/>
+                        <w:sz w:val="20"/>
+                        <w:szCs w:val="20"/>
+                      </w:rPr>
+                      <m:t>2</m:t>
+                    </m:r>
+                  </m:sub>
+                </m:sSub>
+              </m:oMath>
+            </m:oMathPara>
+          </w:p>
+        </w:tc>
+        <w:tc>
+          <w:tcPr>
+            <w:tcW w:w="7795" w:type="dxa"/>
+          </w:tcPr>
+          <w:p>
+            <w:pPr>
+              <w:rPr>
+                <w:sz w:val="20"/>
+                <w:szCs w:val="20"/>
+              </w:rPr>
+            </w:pPr>
+            <w:r>
+              <w:rPr>
+                <w:sz w:val="20"/>
+                <w:szCs w:val="20"/>
+              </w:rPr>
+              <w:t>Quantidade de anéis do modelo 2 a ser fabricada</w:t>
+            </w:r>
+          </w:p>
+        </w:tc>
+      </w:tr>
+      <w:tr>
+        <w:tc>
+          <w:tcPr>
+            <w:tcW w:w="1555" w:type="dxa"/>
+          </w:tcPr>
+          <w:p>
+            <w:pPr>
+              <w:rPr>
+                <w:sz w:val="20"/>
+                <w:szCs w:val="20"/>
+              </w:rPr>
+            </w:pPr>
+            <m:oMathPara>
+              <m:oMath>
+                <m:sSub>
+                  <m:sSubPr>
+                    <m:ctrlPr>
+                      <w:rPr>
+                        <w:rFonts w:ascii="Cambria Math" w:hAnsi="Cambria Math"/>
+                        <w:i/>
+                        <w:sz w:val="20"/>
+                        <w:szCs w:val="20"/>
+                      </w:rPr>
+                    </m:ctrlPr>
+                  </m:sSubPr>
+                  <m:e>
+                    <m:r>
+                      <w:rPr>
+                        <w:rFonts w:ascii="Cambria Math" w:hAnsi="Cambria Math"/>
+                        <w:sz w:val="20"/>
+                        <w:szCs w:val="20"/>
+                      </w:rPr>
+                      <m:t>F</m:t>
+                    </m:r>
+                  </m:e>
+                  <m:sub>
+                    <m:r>
+                      <w:rPr>
+                        <w:rFonts w:ascii="Cambria Math" w:hAnsi="Cambria Math"/>
+                        <w:sz w:val="20"/>
+                        <w:szCs w:val="20"/>
+                      </w:rPr>
+                      <m:t>3</m:t>
+                    </m:r>
+                  </m:sub>
+                </m:sSub>
+              </m:oMath>
+            </m:oMathPara>
+          </w:p>
+        </w:tc>
+        <w:tc>
+          <w:tcPr>
+            <w:tcW w:w="7795" w:type="dxa"/>
+          </w:tcPr>
+          <w:p>
+            <w:pPr>
+              <w:rPr>
+                <w:sz w:val="20"/>
+                <w:szCs w:val="20"/>
+              </w:rPr>
+            </w:pPr>
+            <w:r>
+              <w:rPr>
+                <w:sz w:val="20"/>
+                <w:szCs w:val="20"/>
+              </w:rPr>
+              <w:t>Quantidade de anéis do modelo 3 a ser fabricada</w:t>
+            </w:r>
+          </w:p>
+        </w:tc>
+      </w:tr>
+      <w:tr>
+        <w:tc>
+          <w:tcPr>
+            <w:tcW w:w="1555" w:type="dxa"/>
+          </w:tcPr>
+          <w:p>
+            <w:pPr>
+              <w:rPr>
+                <w:sz w:val="20"/>
+                <w:szCs w:val="20"/>
+              </w:rPr>
+            </w:pPr>
+            <m:oMathPara>
+              <m:oMath>
+                <m:sSub>
+                  <m:sSubPr>
+                    <m:ctrlPr>
+                      <w:rPr>
+                        <w:rFonts w:ascii="Cambria Math" w:hAnsi="Cambria Math"/>
+                        <w:i/>
+                        <w:sz w:val="20"/>
+                        <w:szCs w:val="20"/>
+                      </w:rPr>
+                    </m:ctrlPr>
+                  </m:sSubPr>
+                  <m:e>
+                    <m:r>
+                      <w:rPr>
+                        <w:rFonts w:ascii="Cambria Math" w:hAnsi="Cambria Math"/>
+                        <w:sz w:val="20"/>
+                        <w:szCs w:val="20"/>
+                      </w:rPr>
+                      <m:t>C</m:t>
+                    </m:r>
+                  </m:e>
+                  <m:sub>
+                    <m:r>
+                      <w:rPr>
+                        <w:rFonts w:ascii="Cambria Math" w:hAnsi="Cambria Math"/>
+                        <w:sz w:val="20"/>
+                        <w:szCs w:val="20"/>
+                      </w:rPr>
+                      <m:t>1</m:t>
+                    </m:r>
+                  </m:sub>
+                </m:sSub>
+              </m:oMath>
+            </m:oMathPara>
+          </w:p>
+        </w:tc>
+        <w:tc>
+          <w:tcPr>
+            <w:tcW w:w="7795" w:type="dxa"/>
+          </w:tcPr>
+          <w:p>
+            <w:pPr>
+              <w:rPr>
+                <w:sz w:val="20"/>
+                <w:szCs w:val="20"/>
+              </w:rPr>
+            </w:pPr>
+            <w:r>
+              <w:rPr>
+                <w:sz w:val="20"/>
+                <w:szCs w:val="20"/>
+              </w:rPr>
+              <w:t>Quantidade de anéis do modelo 1 a ser comprada</w:t>
+            </w:r>
+          </w:p>
+        </w:tc>
+      </w:tr>
+      <w:tr>
+        <w:tc>
+          <w:tcPr>
+            <w:tcW w:w="1555" w:type="dxa"/>
+          </w:tcPr>
+          <w:p>
+            <w:pPr>
+              <w:rPr>
+                <w:sz w:val="20"/>
+                <w:szCs w:val="20"/>
+              </w:rPr>
+            </w:pPr>
+            <m:oMathPara>
+              <m:oMath>
+                <m:sSub>
+                  <m:sSubPr>
+                    <m:ctrlPr>
+                      <w:rPr>
+                        <w:rFonts w:ascii="Cambria Math" w:hAnsi="Cambria Math"/>
+                        <w:i/>
+                        <w:sz w:val="20"/>
+                        <w:szCs w:val="20"/>
+                      </w:rPr>
+                    </m:ctrlPr>
+                  </m:sSubPr>
+                  <m:e>
+                    <m:r>
+                      <w:rPr>
+                        <w:rFonts w:ascii="Cambria Math" w:hAnsi="Cambria Math"/>
+                        <w:sz w:val="20"/>
+                        <w:szCs w:val="20"/>
+                      </w:rPr>
+                      <m:t>C</m:t>
+                    </m:r>
+                  </m:e>
+                  <m:sub>
+                    <m:r>
+                      <w:rPr>
+                        <w:rFonts w:ascii="Cambria Math" w:hAnsi="Cambria Math"/>
+                        <w:sz w:val="20"/>
+                        <w:szCs w:val="20"/>
+                      </w:rPr>
+                      <m:t>2</m:t>
+                    </m:r>
+                  </m:sub>
+                </m:sSub>
+              </m:oMath>
+            </m:oMathPara>
+          </w:p>
+        </w:tc>
+        <w:tc>
+          <w:tcPr>
+            <w:tcW w:w="7795" w:type="dxa"/>
+          </w:tcPr>
+          <w:p>
+            <w:pPr>
+              <w:rPr>
+                <w:sz w:val="20"/>
+                <w:szCs w:val="20"/>
+              </w:rPr>
+            </w:pPr>
+            <w:r>
+              <w:rPr>
+                <w:sz w:val="20"/>
+                <w:szCs w:val="20"/>
+              </w:rPr>
+              <w:t>Quantidade de anéis do modelo 2 a ser comprada</w:t>
+            </w:r>
+          </w:p>
+        </w:tc>
+      </w:tr>
+      <w:tr>
+        <w:tc>
+          <w:tcPr>
+            <w:tcW w:w="1555" w:type="dxa"/>
+          </w:tcPr>
+          <w:p>
+            <w:pPr>
+              <w:rPr>
+                <w:sz w:val="20"/>
+                <w:szCs w:val="20"/>
+              </w:rPr>
+            </w:pPr>
+            <m:oMathPara>
+              <m:oMath>
+                <m:sSub>
+                  <m:sSubPr>
+                    <m:ctrlPr>
+                      <w:rPr>
+                        <w:rFonts w:ascii="Cambria Math" w:hAnsi="Cambria Math"/>
+                        <w:i/>
+                        <w:sz w:val="20"/>
+                        <w:szCs w:val="20"/>
+                      </w:rPr>
+                    </m:ctrlPr>
+                  </m:sSubPr>
+                  <m:e>
+                    <m:r>
+                      <w:rPr>
+                        <w:rFonts w:ascii="Cambria Math" w:hAnsi="Cambria Math"/>
+                        <w:sz w:val="20"/>
+                        <w:szCs w:val="20"/>
+                      </w:rPr>
+                      <m:t>C</m:t>
+                    </m:r>
+                  </m:e>
+                  <m:sub>
+                    <m:r>
+                      <w:rPr>
+                        <w:rFonts w:ascii="Cambria Math" w:hAnsi="Cambria Math"/>
+                        <w:sz w:val="20"/>
+                        <w:szCs w:val="20"/>
+                      </w:rPr>
+                      <m:t>3</m:t>
+                    </m:r>
+                  </m:sub>
+                </m:sSub>
+              </m:oMath>
+            </m:oMathPara>
+          </w:p>
+        </w:tc>
+        <w:tc>
+          <w:tcPr>
+            <w:tcW w:w="7795" w:type="dxa"/>
+          </w:tcPr>
+          <w:p>
+            <w:pPr>
+              <w:rPr>
+                <w:sz w:val="20"/>
+                <w:szCs w:val="20"/>
+              </w:rPr>
+            </w:pPr>
+            <w:r>
+              <w:rPr>
+                <w:sz w:val="20"/>
+                <w:szCs w:val="20"/>
+              </w:rPr>
+              <w:t>Quantidade de anéis do modelo 3 a ser comprada</w:t>
+            </w:r>
+          </w:p>
+        </w:tc>
+      </w:tr>
+    </w:tbl>
+    <w:p>
+      <w:pPr>
+        <w:rPr>
+          <w:sz w:val="20"/>
+          <w:szCs w:val="20"/>
+        </w:rPr>
+      </w:pPr>
+    </w:p>
+    <w:p>
+      <w:pPr>
+        <w:rPr>
+          <w:sz w:val="22"/>
+          <w:szCs w:val="22"/>
+        </w:rPr>
+      </w:pPr>
+      <w:r>
+        <w:rPr>
+          <w:sz w:val="22"/>
+          <w:szCs w:val="22"/>
+        </w:rPr>
+        <w:t>II. Função objetivo do problema</w:t>
+      </w:r>
+    </w:p>
+    <w:p>
+      <w:pPr>
+        <w:rPr>
+          <w:sz w:val="20"/>
+          <w:szCs w:val="20"/>
+        </w:rPr>
+      </w:pPr>
+      <w:r>
+        <w:rPr>
+          <w:sz w:val="20"/>
+          <w:szCs w:val="20"/>
+        </w:rPr>
+        <w:t>A partir dos seguintes custos:</w:t>
+      </w:r>
+    </w:p>
+    <w:tbl>
+      <w:tblPr>
+        <w:tblStyle w:val="TableGridLight"/>
+        <w:tblW w:w="0" w:type="auto"/>
+        <w:jc w:val="center"/>
+        <w:tblLook w:val="04A0" w:firstRow="1" w:lastRow="0" w:firstColumn="1" w:lastColumn="0" w:noHBand="0" w:noVBand="1"/>
+      </w:tblPr>
+      <w:tblGrid>
+        <w:gridCol w:w="2551"/>
+        <w:gridCol w:w="1984"/>
+        <w:gridCol w:w="1984"/>
+        <w:gridCol w:w="1984"/>
+      </w:tblGrid>
+      <w:tr>
+        <w:trPr>
+          <w:trHeight w:val="283"/>
+          <w:jc w:val="center"/>
+        </w:trPr>
+        <w:tc>
+          <w:tcPr>
+            <w:tcW w:w="2551" w:type="dxa"/>
+            <w:vAlign w:val="center"/>
+          </w:tcPr>
+          <w:p>
+            <w:pPr>
+              <w:jc w:val="center"/>
+              <w:rPr>
+                <w:rFonts w:cs="Arial"/>
+                <w:sz w:val="20"/>
+                <w:szCs w:val="20"/>
+              </w:rPr>
+            </w:pPr>
+          </w:p>
+        </w:tc>
+        <w:tc>
+          <w:tcPr>
+            <w:tcW w:w="1984" w:type="dxa"/>
+            <w:vAlign w:val="center"/>
+          </w:tcPr>
+          <w:p>
+            <w:pPr>
+              <w:jc w:val="center"/>
+              <w:rPr>
+                <w:rFonts w:cs="Arial"/>
+                <w:b/>
+                <w:bCs/>
+                <w:sz w:val="20"/>
+                <w:szCs w:val="20"/>
+              </w:rPr>
+            </w:pPr>
+            <w:r>
+              <w:rPr>
+                <w:rFonts w:cs="Arial"/>
+                <w:b/>
+                <w:bCs/>
+                <w:sz w:val="20"/>
+                <w:szCs w:val="20"/>
+              </w:rPr>
+              <w:t>Modelo 1</w:t>
+            </w:r>
+          </w:p>
+        </w:tc>
+        <w:tc>
+          <w:tcPr>
+            <w:tcW w:w="1984" w:type="dxa"/>
+            <w:vAlign w:val="center"/>
+          </w:tcPr>
+          <w:p>
+            <w:pPr>
+              <w:jc w:val="center"/>
+              <w:rPr>
+                <w:rFonts w:cs="Arial"/>
+                <w:b/>
+                <w:bCs/>
+                <w:sz w:val="20"/>
+                <w:szCs w:val="20"/>
+              </w:rPr>
+            </w:pPr>
+            <w:r>
+              <w:rPr>
+                <w:rFonts w:cs="Arial"/>
+                <w:b/>
+                <w:bCs/>
+                <w:sz w:val="20"/>
+                <w:szCs w:val="20"/>
+              </w:rPr>
+              <w:t>Modelo 2</w:t>
+            </w:r>
+          </w:p>
+        </w:tc>
+        <w:tc>
+          <w:tcPr>
+            <w:tcW w:w="1984" w:type="dxa"/>
+            <w:vAlign w:val="center"/>
+          </w:tcPr>
+          <w:p>
+            <w:pPr>
+              <w:jc w:val="center"/>
+              <w:rPr>
+                <w:rFonts w:cs="Arial"/>
+                <w:b/>
+                <w:bCs/>
+                <w:sz w:val="20"/>
+                <w:szCs w:val="20"/>
+              </w:rPr>
+            </w:pPr>
+            <w:r>
+              <w:rPr>
+                <w:rFonts w:cs="Arial"/>
+                <w:b/>
+                <w:bCs/>
+                <w:sz w:val="20"/>
+                <w:szCs w:val="20"/>
+              </w:rPr>
+              <w:t>Modelo 3</w:t>
+            </w:r>
+          </w:p>
+        </w:tc>
+      </w:tr>
+      <w:tr>
+        <w:trPr>
+          <w:trHeight w:val="283"/>
+          <w:jc w:val="center"/>
+        </w:trPr>
+        <w:tc>
+          <w:tcPr>
+            <w:tcW w:w="2551" w:type="dxa"/>
+            <w:vAlign w:val="center"/>
+          </w:tcPr>
+          <w:p>
+            <w:pPr>
+              <w:jc w:val="center"/>
+              <w:rPr>
+                <w:rFonts w:cs="Arial"/>
+                <w:sz w:val="20"/>
+                <w:szCs w:val="20"/>
+              </w:rPr>
+            </w:pPr>
+            <w:r>
+              <w:rPr>
+                <w:rFonts w:cs="Arial"/>
+                <w:sz w:val="20"/>
+                <w:szCs w:val="20"/>
+              </w:rPr>
+              <w:t>custo para produzir</w:t>
+            </w:r>
+          </w:p>
+        </w:tc>
+        <w:tc>
+          <w:tcPr>
+            <w:tcW w:w="1984" w:type="dxa"/>
+            <w:vAlign w:val="center"/>
+          </w:tcPr>
+          <w:p>
+            <w:pPr>
+              <w:jc w:val="center"/>
+              <w:rPr>
+                <w:rFonts w:cs="Arial"/>
+                <w:sz w:val="20"/>
+                <w:szCs w:val="20"/>
+              </w:rPr>
+            </w:pPr>
+            <w:r>
+              <w:rPr>
+                <w:rFonts w:cs="Arial"/>
+                <w:sz w:val="20"/>
+                <w:szCs w:val="20"/>
+              </w:rPr>
+              <w:t>$ 50</w:t>
+            </w:r>
+          </w:p>
+        </w:tc>
+        <w:tc>
+          <w:tcPr>
+            <w:tcW w:w="1984" w:type="dxa"/>
+            <w:vAlign w:val="center"/>
+          </w:tcPr>
+          <w:p>
+            <w:pPr>
+              <w:jc w:val="center"/>
+              <w:rPr>
+                <w:rFonts w:cs="Arial"/>
+                <w:sz w:val="20"/>
+                <w:szCs w:val="20"/>
+              </w:rPr>
+            </w:pPr>
+            <w:r>
+              <w:rPr>
+                <w:rFonts w:cs="Arial"/>
+                <w:sz w:val="20"/>
+                <w:szCs w:val="20"/>
+              </w:rPr>
+              <w:t>$ 83</w:t>
+            </w:r>
+          </w:p>
+        </w:tc>
+        <w:tc>
+          <w:tcPr>
+            <w:tcW w:w="1984" w:type="dxa"/>
+            <w:vAlign w:val="center"/>
+          </w:tcPr>
+          <w:p>
+            <w:pPr>
+              <w:jc w:val="center"/>
+              <w:rPr>
+                <w:rFonts w:cs="Arial"/>
+                <w:sz w:val="20"/>
+                <w:szCs w:val="20"/>
+              </w:rPr>
+            </w:pPr>
+            <w:r>
+              <w:rPr>
+                <w:rFonts w:cs="Arial"/>
+                <w:sz w:val="20"/>
+                <w:szCs w:val="20"/>
+              </w:rPr>
+              <w:t>$ 130</w:t>
+            </w:r>
+          </w:p>
+        </w:tc>
+      </w:tr>
+      <w:tr>
+        <w:trPr>
+          <w:trHeight w:val="283"/>
+          <w:jc w:val="center"/>
+        </w:trPr>
+        <w:tc>
+          <w:tcPr>
+            <w:tcW w:w="2551" w:type="dxa"/>
+            <w:vAlign w:val="center"/>
+          </w:tcPr>
+          <w:p>
+            <w:pPr>
+              <w:jc w:val="center"/>
+              <w:rPr>
+                <w:rFonts w:cs="Arial"/>
+                <w:sz w:val="20"/>
+                <w:szCs w:val="20"/>
+              </w:rPr>
+            </w:pPr>
+            <w:r>
+              <w:rPr>
+                <w:rFonts w:cs="Arial"/>
+                <w:sz w:val="20"/>
+                <w:szCs w:val="20"/>
+              </w:rPr>
+              <w:t>custo para comprar</w:t>
+            </w:r>
+          </w:p>
+        </w:tc>
+        <w:tc>
+          <w:tcPr>
+            <w:tcW w:w="1984" w:type="dxa"/>
+            <w:vAlign w:val="center"/>
+          </w:tcPr>
+          <w:p>
+            <w:pPr>
+              <w:jc w:val="center"/>
+              <w:rPr>
+                <w:rFonts w:cs="Arial"/>
+                <w:sz w:val="20"/>
+                <w:szCs w:val="20"/>
+              </w:rPr>
+            </w:pPr>
+            <w:r>
+              <w:rPr>
+                <w:rFonts w:cs="Arial"/>
+                <w:sz w:val="20"/>
+                <w:szCs w:val="20"/>
+              </w:rPr>
+              <w:t>$ 61</w:t>
+            </w:r>
+          </w:p>
+        </w:tc>
+        <w:tc>
+          <w:tcPr>
+            <w:tcW w:w="1984" w:type="dxa"/>
+            <w:vAlign w:val="center"/>
+          </w:tcPr>
+          <w:p>
+            <w:pPr>
+              <w:jc w:val="center"/>
+              <w:rPr>
+                <w:rFonts w:cs="Arial"/>
+                <w:sz w:val="20"/>
+                <w:szCs w:val="20"/>
+              </w:rPr>
+            </w:pPr>
+            <w:r>
+              <w:rPr>
+                <w:rFonts w:cs="Arial"/>
+                <w:sz w:val="20"/>
+                <w:szCs w:val="20"/>
+              </w:rPr>
+              <w:t>$ 97</w:t>
+            </w:r>
+          </w:p>
+        </w:tc>
+        <w:tc>
+          <w:tcPr>
+            <w:tcW w:w="1984" w:type="dxa"/>
+            <w:vAlign w:val="center"/>
+          </w:tcPr>
+          <w:p>
+            <w:pPr>
+              <w:jc w:val="center"/>
+              <w:rPr>
+                <w:rFonts w:cs="Arial"/>
+                <w:sz w:val="20"/>
+                <w:szCs w:val="20"/>
+              </w:rPr>
+            </w:pPr>
+            <w:r>
+              <w:rPr>
+                <w:rFonts w:cs="Arial"/>
+                <w:sz w:val="20"/>
+                <w:szCs w:val="20"/>
+              </w:rPr>
+              <w:t>$ 145</w:t>
+            </w:r>
+          </w:p>
+        </w:tc>
+      </w:tr>
+    </w:tbl>
+    <w:p>
+      <w:pPr>
+        <w:rPr>
+          <w:sz w:val="20"/>
+          <w:szCs w:val="20"/>
+        </w:rPr>
+      </w:pPr>
+    </w:p>
+    <w:p>
+      <w:pPr>
+        <w:rPr>
+          <w:sz w:val="20"/>
+          <w:szCs w:val="20"/>
+        </w:rPr>
+      </w:pPr>
+      <w:r>
+        <w:rPr>
+          <w:sz w:val="20"/>
+          <w:szCs w:val="20"/>
+        </w:rPr>
+        <w:t>chegamos à função objetivo:</w:t>
+      </w:r>
+    </w:p>
+    <w:p>
+      <w:pPr>
+        <w:rPr>
+          <w:sz w:val="20"/>
+          <w:szCs w:val="20"/>
+        </w:rPr>
+      </w:pPr>
+      <m:oMathPara>
+        <m:oMath>
+          <m:r>
+            <w:rPr>
+              <w:rFonts w:ascii="Cambria Math" w:hAnsi="Cambria Math"/>
+              <w:sz w:val="20"/>
+              <w:szCs w:val="20"/>
+            </w:rPr>
+            <m:t>Min=50</m:t>
+          </m:r>
+          <m:sSub>
+            <m:sSubPr>
+              <m:ctrlPr>
+                <w:rPr>
+                  <w:rFonts w:ascii="Cambria Math" w:hAnsi="Cambria Math"/>
+                  <w:i/>
+                  <w:sz w:val="20"/>
+                  <w:szCs w:val="20"/>
+                </w:rPr>
+              </m:ctrlPr>
+            </m:sSubPr>
+            <m:e>
+              <m:r>
+                <w:rPr>
+                  <w:rFonts w:ascii="Cambria Math" w:hAnsi="Cambria Math"/>
+                  <w:sz w:val="20"/>
+                  <w:szCs w:val="20"/>
+                </w:rPr>
+                <m:t>F</m:t>
+              </m:r>
+            </m:e>
+            <m:sub>
+              <m:r>
+                <w:rPr>
+                  <w:rFonts w:ascii="Cambria Math" w:hAnsi="Cambria Math"/>
+                  <w:sz w:val="20"/>
+                  <w:szCs w:val="20"/>
+                </w:rPr>
+                <m:t>1</m:t>
+              </m:r>
+            </m:sub>
+          </m:sSub>
+          <m:r>
+            <w:rPr>
+              <w:rFonts w:ascii="Cambria Math" w:hAnsi="Cambria Math"/>
+              <w:sz w:val="20"/>
+              <w:szCs w:val="20"/>
+            </w:rPr>
+            <m:t>+83</m:t>
+          </m:r>
+          <m:sSub>
+            <m:sSubPr>
+              <m:ctrlPr>
+                <w:rPr>
+                  <w:rFonts w:ascii="Cambria Math" w:hAnsi="Cambria Math"/>
+                  <w:i/>
+                  <w:sz w:val="20"/>
+                  <w:szCs w:val="20"/>
+                </w:rPr>
+              </m:ctrlPr>
+            </m:sSubPr>
+            <m:e>
+              <m:r>
+                <w:rPr>
+                  <w:rFonts w:ascii="Cambria Math" w:hAnsi="Cambria Math"/>
+                  <w:sz w:val="20"/>
+                  <w:szCs w:val="20"/>
+                </w:rPr>
+                <m:t>F</m:t>
+              </m:r>
+            </m:e>
+            <m:sub>
+              <m:r>
+                <w:rPr>
+                  <w:rFonts w:ascii="Cambria Math" w:hAnsi="Cambria Math"/>
+                  <w:sz w:val="20"/>
+                  <w:szCs w:val="20"/>
+                </w:rPr>
+                <m:t>2</m:t>
+              </m:r>
+            </m:sub>
+          </m:sSub>
+          <m:r>
+            <w:rPr>
+              <w:rFonts w:ascii="Cambria Math" w:hAnsi="Cambria Math"/>
+              <w:sz w:val="20"/>
+              <w:szCs w:val="20"/>
+            </w:rPr>
+            <m:t>+130</m:t>
+          </m:r>
+          <m:sSub>
+            <m:sSubPr>
+              <m:ctrlPr>
+                <w:rPr>
+                  <w:rFonts w:ascii="Cambria Math" w:hAnsi="Cambria Math"/>
+                  <w:i/>
+                  <w:sz w:val="20"/>
+                  <w:szCs w:val="20"/>
+                </w:rPr>
+              </m:ctrlPr>
+            </m:sSubPr>
+            <m:e>
+              <m:r>
+                <w:rPr>
+                  <w:rFonts w:ascii="Cambria Math" w:hAnsi="Cambria Math"/>
+                  <w:sz w:val="20"/>
+                  <w:szCs w:val="20"/>
+                </w:rPr>
+                <m:t>F</m:t>
+              </m:r>
+            </m:e>
+            <m:sub>
+              <m:r>
+                <w:rPr>
+                  <w:rFonts w:ascii="Cambria Math" w:hAnsi="Cambria Math"/>
+                  <w:sz w:val="20"/>
+                  <w:szCs w:val="20"/>
+                </w:rPr>
+                <m:t>3</m:t>
+              </m:r>
+            </m:sub>
+          </m:sSub>
+          <m:r>
+            <w:rPr>
+              <w:rFonts w:ascii="Cambria Math" w:hAnsi="Cambria Math"/>
+              <w:sz w:val="20"/>
+              <w:szCs w:val="20"/>
+            </w:rPr>
+            <m:t>+61</m:t>
+          </m:r>
+          <m:sSub>
+            <m:sSubPr>
+              <m:ctrlPr>
+                <w:rPr>
+                  <w:rFonts w:ascii="Cambria Math" w:hAnsi="Cambria Math"/>
+                  <w:i/>
+                  <w:sz w:val="20"/>
+                  <w:szCs w:val="20"/>
+                </w:rPr>
+              </m:ctrlPr>
+            </m:sSubPr>
+            <m:e>
+              <m:r>
+                <w:rPr>
+                  <w:rFonts w:ascii="Cambria Math" w:hAnsi="Cambria Math"/>
+                  <w:sz w:val="20"/>
+                  <w:szCs w:val="20"/>
+                </w:rPr>
+                <m:t>C</m:t>
+              </m:r>
+            </m:e>
+            <m:sub>
+              <m:r>
+                <w:rPr>
+                  <w:rFonts w:ascii="Cambria Math" w:hAnsi="Cambria Math"/>
+                  <w:sz w:val="20"/>
+                  <w:szCs w:val="20"/>
+                </w:rPr>
+                <m:t>1</m:t>
+              </m:r>
+            </m:sub>
+          </m:sSub>
+          <m:r>
+            <w:rPr>
+              <w:rFonts w:ascii="Cambria Math" w:hAnsi="Cambria Math"/>
+              <w:sz w:val="20"/>
+              <w:szCs w:val="20"/>
+            </w:rPr>
+            <m:t>+97</m:t>
+          </m:r>
+          <m:sSub>
+            <m:sSubPr>
+              <m:ctrlPr>
+                <w:rPr>
+                  <w:rFonts w:ascii="Cambria Math" w:hAnsi="Cambria Math"/>
+                  <w:i/>
+                  <w:sz w:val="20"/>
+                  <w:szCs w:val="20"/>
+                </w:rPr>
+              </m:ctrlPr>
+            </m:sSubPr>
+            <m:e>
+              <m:r>
+                <w:rPr>
+                  <w:rFonts w:ascii="Cambria Math" w:hAnsi="Cambria Math"/>
+                  <w:sz w:val="20"/>
+                  <w:szCs w:val="20"/>
+                </w:rPr>
+                <m:t>C</m:t>
+              </m:r>
+            </m:e>
+            <m:sub>
+              <m:r>
+                <w:rPr>
+                  <w:rFonts w:ascii="Cambria Math" w:hAnsi="Cambria Math"/>
+                  <w:sz w:val="20"/>
+                  <w:szCs w:val="20"/>
+                </w:rPr>
+                <m:t>2</m:t>
+              </m:r>
+            </m:sub>
+          </m:sSub>
+          <m:r>
+            <w:rPr>
+              <w:rFonts w:ascii="Cambria Math" w:hAnsi="Cambria Math"/>
+              <w:sz w:val="20"/>
+              <w:szCs w:val="20"/>
+            </w:rPr>
+            <m:t>+145</m:t>
+          </m:r>
+          <m:sSub>
+            <m:sSubPr>
+              <m:ctrlPr>
+                <w:rPr>
+                  <w:rFonts w:ascii="Cambria Math" w:hAnsi="Cambria Math"/>
+                  <w:i/>
+                  <w:sz w:val="20"/>
+                  <w:szCs w:val="20"/>
+                </w:rPr>
+              </m:ctrlPr>
+            </m:sSubPr>
+            <m:e>
+              <m:r>
+                <w:rPr>
+                  <w:rFonts w:ascii="Cambria Math" w:hAnsi="Cambria Math"/>
+                  <w:sz w:val="20"/>
+                  <w:szCs w:val="20"/>
+                </w:rPr>
+                <m:t>C</m:t>
+              </m:r>
+            </m:e>
+            <m:sub>
+              <m:r>
+                <w:rPr>
+                  <w:rFonts w:ascii="Cambria Math" w:hAnsi="Cambria Math"/>
+                  <w:sz w:val="20"/>
+                  <w:szCs w:val="20"/>
+                </w:rPr>
+                <m:t>3</m:t>
+              </m:r>
+            </m:sub>
+          </m:sSub>
+        </m:oMath>
+      </m:oMathPara>
+    </w:p>
+    <w:p>
+      <w:pPr>
+        <w:rPr>
+          <w:sz w:val="20"/>
+          <w:szCs w:val="20"/>
+        </w:rPr>
+      </w:pPr>
+    </w:p>
+    <w:p>
+      <w:pPr>
+        <w:rPr>
+          <w:sz w:val="22"/>
+          <w:szCs w:val="22"/>
+        </w:rPr>
+      </w:pPr>
+      <w:r>
+        <w:rPr>
+          <w:sz w:val="22"/>
+          <w:szCs w:val="22"/>
+        </w:rPr>
+        <w:t>III. Restrições do problema</w:t>
+      </w:r>
+    </w:p>
+    <w:p>
+      <w:pPr>
+        <w:rPr>
+          <w:sz w:val="20"/>
+          <w:szCs w:val="20"/>
+        </w:rPr>
+      </w:pPr>
+      <w:r>
+        <w:rPr>
+          <w:sz w:val="20"/>
+          <w:szCs w:val="20"/>
+        </w:rPr>
+        <w:t>a) Restrições quanto às horas:</w:t>
+      </w:r>
+    </w:p>
+    <w:p>
+      <w:pPr>
+        <w:rPr>
+          <w:rFonts w:cs="Arial"/>
+          <w:sz w:val="20"/>
+          <w:szCs w:val="20"/>
+        </w:rPr>
+      </w:pPr>
+      <w:r>
+        <w:rPr>
+          <w:rFonts w:cs="Arial"/>
+          <w:sz w:val="20"/>
+          <w:szCs w:val="20"/>
+        </w:rPr>
+        <w:t>A partir das h</w:t>
+      </w:r>
+      <w:r>
+        <w:rPr>
+          <w:rFonts w:cs="Arial"/>
+          <w:sz w:val="20"/>
+          <w:szCs w:val="20"/>
+        </w:rPr>
+        <w:t>oras necessárias por unidade</w:t>
+      </w:r>
+      <w:r>
+        <w:rPr>
+          <w:rFonts w:cs="Arial"/>
+          <w:sz w:val="20"/>
+          <w:szCs w:val="20"/>
+        </w:rPr>
+        <w:t>:</w:t>
+      </w:r>
+    </w:p>
+    <w:tbl>
+      <w:tblPr>
+        <w:tblStyle w:val="TableGridLight"/>
+        <w:tblW w:w="0" w:type="auto"/>
+        <w:jc w:val="center"/>
+        <w:tblLook w:val="04A0" w:firstRow="1" w:lastRow="0" w:firstColumn="1" w:lastColumn="0" w:noHBand="0" w:noVBand="1"/>
+      </w:tblPr>
+      <w:tblGrid>
+        <w:gridCol w:w="3691"/>
+        <w:gridCol w:w="1701"/>
+        <w:gridCol w:w="1701"/>
+        <w:gridCol w:w="1701"/>
+      </w:tblGrid>
+      <w:tr>
+        <w:trPr>
+          <w:jc w:val="center"/>
+        </w:trPr>
+        <w:tc>
+          <w:tcPr>
+            <w:tcW w:w="3691" w:type="dxa"/>
+            <w:vAlign w:val="center"/>
+          </w:tcPr>
+          <w:p>
+            <w:pPr>
+              <w:jc w:val="center"/>
+              <w:rPr>
+                <w:rFonts w:cs="Arial"/>
+                <w:sz w:val="20"/>
+                <w:szCs w:val="20"/>
+              </w:rPr>
+            </w:pPr>
+          </w:p>
+        </w:tc>
+        <w:tc>
+          <w:tcPr>
+            <w:tcW w:w="1701" w:type="dxa"/>
+            <w:vAlign w:val="center"/>
+          </w:tcPr>
+          <w:p>
+            <w:pPr>
+              <w:jc w:val="center"/>
+              <w:rPr>
+                <w:rFonts w:cs="Arial"/>
+                <w:b/>
+                <w:bCs/>
+                <w:sz w:val="20"/>
+                <w:szCs w:val="20"/>
+              </w:rPr>
+            </w:pPr>
+            <w:r>
+              <w:rPr>
+                <w:rFonts w:cs="Arial"/>
+                <w:b/>
+                <w:bCs/>
+                <w:sz w:val="20"/>
+                <w:szCs w:val="20"/>
+              </w:rPr>
+              <w:t>Modelo 1</w:t>
+            </w:r>
+          </w:p>
+        </w:tc>
+        <w:tc>
+          <w:tcPr>
+            <w:tcW w:w="1701" w:type="dxa"/>
+            <w:vAlign w:val="center"/>
+          </w:tcPr>
+          <w:p>
+            <w:pPr>
+              <w:jc w:val="center"/>
+              <w:rPr>
+                <w:rFonts w:cs="Arial"/>
+                <w:b/>
+                <w:bCs/>
+                <w:sz w:val="20"/>
+                <w:szCs w:val="20"/>
+              </w:rPr>
+            </w:pPr>
+            <w:r>
+              <w:rPr>
+                <w:rFonts w:cs="Arial"/>
+                <w:b/>
+                <w:bCs/>
+                <w:sz w:val="20"/>
+                <w:szCs w:val="20"/>
+              </w:rPr>
+              <w:t>Modelo 2</w:t>
+            </w:r>
+          </w:p>
+        </w:tc>
+        <w:tc>
+          <w:tcPr>
+            <w:tcW w:w="1701" w:type="dxa"/>
+            <w:vAlign w:val="center"/>
+          </w:tcPr>
+          <w:p>
+            <w:pPr>
+              <w:jc w:val="center"/>
+              <w:rPr>
+                <w:rFonts w:cs="Arial"/>
+                <w:b/>
+                <w:bCs/>
+                <w:sz w:val="20"/>
+                <w:szCs w:val="20"/>
+              </w:rPr>
+            </w:pPr>
+            <w:r>
+              <w:rPr>
+                <w:rFonts w:cs="Arial"/>
+                <w:b/>
+                <w:bCs/>
+                <w:sz w:val="20"/>
+                <w:szCs w:val="20"/>
+              </w:rPr>
+              <w:t>Modelo 3</w:t>
+            </w:r>
+          </w:p>
+        </w:tc>
+      </w:tr>
+      <w:tr>
+        <w:trPr>
+          <w:jc w:val="center"/>
+        </w:trPr>
+        <w:tc>
+          <w:tcPr>
+            <w:tcW w:w="3691" w:type="dxa"/>
+            <w:vAlign w:val="center"/>
+          </w:tcPr>
+          <w:p>
+            <w:pPr>
+              <w:jc w:val="center"/>
+              <w:rPr>
+                <w:rFonts w:cs="Arial"/>
+                <w:sz w:val="20"/>
+                <w:szCs w:val="20"/>
+              </w:rPr>
+            </w:pPr>
+            <w:r>
+              <w:rPr>
+                <w:rFonts w:cs="Arial"/>
+                <w:sz w:val="20"/>
+                <w:szCs w:val="20"/>
+              </w:rPr>
+              <w:t>Horas necessárias para cabeamento / unidade</w:t>
+            </w:r>
+          </w:p>
+        </w:tc>
+        <w:tc>
+          <w:tcPr>
+            <w:tcW w:w="1701" w:type="dxa"/>
+            <w:vAlign w:val="center"/>
+          </w:tcPr>
+          <w:p>
+            <w:pPr>
+              <w:jc w:val="center"/>
+              <w:rPr>
+                <w:rFonts w:cs="Arial"/>
+                <w:sz w:val="20"/>
+                <w:szCs w:val="20"/>
+              </w:rPr>
+            </w:pPr>
+            <w:r>
+              <w:rPr>
+                <w:rFonts w:cs="Arial"/>
+                <w:sz w:val="20"/>
+                <w:szCs w:val="20"/>
+              </w:rPr>
+              <w:t>2</w:t>
+            </w:r>
+          </w:p>
+        </w:tc>
+        <w:tc>
+          <w:tcPr>
+            <w:tcW w:w="1701" w:type="dxa"/>
+            <w:vAlign w:val="center"/>
+          </w:tcPr>
+          <w:p>
+            <w:pPr>
+              <w:jc w:val="center"/>
+              <w:rPr>
+                <w:rFonts w:cs="Arial"/>
+                <w:sz w:val="20"/>
+                <w:szCs w:val="20"/>
+              </w:rPr>
+            </w:pPr>
+            <w:r>
+              <w:rPr>
+                <w:rFonts w:cs="Arial"/>
+                <w:sz w:val="20"/>
+                <w:szCs w:val="20"/>
+              </w:rPr>
+              <w:t>1,5</w:t>
+            </w:r>
+          </w:p>
+        </w:tc>
+        <w:tc>
+          <w:tcPr>
+            <w:tcW w:w="1701" w:type="dxa"/>
+            <w:vAlign w:val="center"/>
+          </w:tcPr>
+          <w:p>
+            <w:pPr>
+              <w:jc w:val="center"/>
+              <w:rPr>
+                <w:rFonts w:cs="Arial"/>
+                <w:sz w:val="20"/>
+                <w:szCs w:val="20"/>
+              </w:rPr>
+            </w:pPr>
+            <w:r>
+              <w:rPr>
+                <w:rFonts w:cs="Arial"/>
+                <w:sz w:val="20"/>
+                <w:szCs w:val="20"/>
+              </w:rPr>
+              <w:t>3</w:t>
+            </w:r>
+          </w:p>
+        </w:tc>
+      </w:tr>
+      <w:tr>
+        <w:trPr>
+          <w:jc w:val="center"/>
+        </w:trPr>
+        <w:tc>
+          <w:tcPr>
+            <w:tcW w:w="3691" w:type="dxa"/>
+            <w:vAlign w:val="center"/>
+          </w:tcPr>
+          <w:p>
+            <w:pPr>
+              <w:jc w:val="center"/>
+              <w:rPr>
+                <w:rFonts w:cs="Arial"/>
+                <w:sz w:val="20"/>
+                <w:szCs w:val="20"/>
+              </w:rPr>
+            </w:pPr>
+            <w:r>
+              <w:rPr>
+                <w:rFonts w:cs="Arial"/>
+                <w:sz w:val="20"/>
+                <w:szCs w:val="20"/>
+              </w:rPr>
+              <w:t>Horas necessárias para montagem / unidade</w:t>
+            </w:r>
+          </w:p>
+        </w:tc>
+        <w:tc>
+          <w:tcPr>
+            <w:tcW w:w="1701" w:type="dxa"/>
+            <w:vAlign w:val="center"/>
+          </w:tcPr>
+          <w:p>
+            <w:pPr>
+              <w:jc w:val="center"/>
+              <w:rPr>
+                <w:rFonts w:cs="Arial"/>
+                <w:sz w:val="20"/>
+                <w:szCs w:val="20"/>
+              </w:rPr>
+            </w:pPr>
+            <w:r>
+              <w:rPr>
+                <w:rFonts w:cs="Arial"/>
+                <w:sz w:val="20"/>
+                <w:szCs w:val="20"/>
+              </w:rPr>
+              <w:t>1</w:t>
+            </w:r>
+          </w:p>
+        </w:tc>
+        <w:tc>
+          <w:tcPr>
+            <w:tcW w:w="1701" w:type="dxa"/>
+            <w:vAlign w:val="center"/>
+          </w:tcPr>
+          <w:p>
+            <w:pPr>
+              <w:jc w:val="center"/>
+              <w:rPr>
+                <w:rFonts w:cs="Arial"/>
+                <w:sz w:val="20"/>
+                <w:szCs w:val="20"/>
+              </w:rPr>
+            </w:pPr>
+            <w:r>
+              <w:rPr>
+                <w:rFonts w:cs="Arial"/>
+                <w:sz w:val="20"/>
+                <w:szCs w:val="20"/>
+              </w:rPr>
+              <w:t>2</w:t>
+            </w:r>
+          </w:p>
+        </w:tc>
+        <w:tc>
+          <w:tcPr>
+            <w:tcW w:w="1701" w:type="dxa"/>
+            <w:vAlign w:val="center"/>
+          </w:tcPr>
+          <w:p>
+            <w:pPr>
+              <w:jc w:val="center"/>
+              <w:rPr>
+                <w:rFonts w:cs="Arial"/>
+                <w:sz w:val="20"/>
+                <w:szCs w:val="20"/>
+              </w:rPr>
+            </w:pPr>
+            <w:r>
+              <w:rPr>
+                <w:rFonts w:cs="Arial"/>
+                <w:sz w:val="20"/>
+                <w:szCs w:val="20"/>
+              </w:rPr>
+              <w:t>1</w:t>
+            </w:r>
+          </w:p>
+        </w:tc>
+      </w:tr>
+    </w:tbl>
+    <w:p>
+      <w:pPr>
+        <w:rPr>
+          <w:sz w:val="20"/>
+          <w:szCs w:val="20"/>
+        </w:rPr>
+      </w:pPr>
+    </w:p>
+    <w:p>
+      <w:pPr>
+        <w:rPr>
+          <w:sz w:val="20"/>
+          <w:szCs w:val="20"/>
+        </w:rPr>
+      </w:pPr>
+      <w:r>
+        <w:rPr>
+          <w:sz w:val="20"/>
+          <w:szCs w:val="20"/>
+        </w:rPr>
+        <w:tab/>
+        <w:t xml:space="preserve">a1) </w:t>
+      </w:r>
+      <m:oMath>
+        <m:r>
+          <w:rPr>
+            <w:rFonts w:ascii="Cambria Math" w:hAnsi="Cambria Math"/>
+            <w:sz w:val="20"/>
+            <w:szCs w:val="20"/>
+          </w:rPr>
+          <m:t>2</m:t>
+        </m:r>
+        <m:sSub>
+          <m:sSubPr>
+            <m:ctrlPr>
+              <w:rPr>
+                <w:rFonts w:ascii="Cambria Math" w:hAnsi="Cambria Math"/>
+                <w:i/>
+                <w:sz w:val="20"/>
+                <w:szCs w:val="20"/>
+              </w:rPr>
+            </m:ctrlPr>
+          </m:sSubPr>
+          <m:e>
+            <m:r>
+              <w:rPr>
+                <w:rFonts w:ascii="Cambria Math" w:hAnsi="Cambria Math"/>
+                <w:sz w:val="20"/>
+                <w:szCs w:val="20"/>
+              </w:rPr>
+              <m:t>F</m:t>
+            </m:r>
+          </m:e>
+          <m:sub>
+            <m:r>
+              <w:rPr>
+                <w:rFonts w:ascii="Cambria Math" w:hAnsi="Cambria Math"/>
+                <w:sz w:val="20"/>
+                <w:szCs w:val="20"/>
+              </w:rPr>
+              <m:t>1</m:t>
+            </m:r>
+          </m:sub>
+        </m:sSub>
+        <m:r>
+          <w:rPr>
+            <w:rFonts w:ascii="Cambria Math" w:hAnsi="Cambria Math"/>
+            <w:sz w:val="20"/>
+            <w:szCs w:val="20"/>
+          </w:rPr>
+          <m:t>+1,5</m:t>
+        </m:r>
+        <m:sSub>
+          <m:sSubPr>
+            <m:ctrlPr>
+              <w:rPr>
+                <w:rFonts w:ascii="Cambria Math" w:hAnsi="Cambria Math"/>
+                <w:i/>
+                <w:sz w:val="20"/>
+                <w:szCs w:val="20"/>
+              </w:rPr>
+            </m:ctrlPr>
+          </m:sSubPr>
+          <m:e>
+            <m:r>
+              <w:rPr>
+                <w:rFonts w:ascii="Cambria Math" w:hAnsi="Cambria Math"/>
+                <w:sz w:val="20"/>
+                <w:szCs w:val="20"/>
+              </w:rPr>
+              <m:t>F</m:t>
+            </m:r>
+          </m:e>
+          <m:sub>
+            <m:r>
+              <w:rPr>
+                <w:rFonts w:ascii="Cambria Math" w:hAnsi="Cambria Math"/>
+                <w:sz w:val="20"/>
+                <w:szCs w:val="20"/>
+              </w:rPr>
+              <m:t>2</m:t>
+            </m:r>
+          </m:sub>
+        </m:sSub>
+        <m:r>
+          <w:rPr>
+            <w:rFonts w:ascii="Cambria Math" w:hAnsi="Cambria Math"/>
+            <w:sz w:val="20"/>
+            <w:szCs w:val="20"/>
+          </w:rPr>
+          <m:t>+3</m:t>
+        </m:r>
+        <m:sSub>
+          <m:sSubPr>
+            <m:ctrlPr>
+              <w:rPr>
+                <w:rFonts w:ascii="Cambria Math" w:hAnsi="Cambria Math"/>
+                <w:i/>
+                <w:sz w:val="20"/>
+                <w:szCs w:val="20"/>
+              </w:rPr>
+            </m:ctrlPr>
+          </m:sSubPr>
+          <m:e>
+            <m:r>
+              <w:rPr>
+                <w:rFonts w:ascii="Cambria Math" w:hAnsi="Cambria Math"/>
+                <w:sz w:val="20"/>
+                <w:szCs w:val="20"/>
+              </w:rPr>
+              <m:t>F</m:t>
+            </m:r>
+          </m:e>
+          <m:sub>
+            <m:r>
+              <w:rPr>
+                <w:rFonts w:ascii="Cambria Math" w:hAnsi="Cambria Math"/>
+                <w:sz w:val="20"/>
+                <w:szCs w:val="20"/>
+              </w:rPr>
+              <m:t>3</m:t>
+            </m:r>
+          </m:sub>
+        </m:sSub>
+        <m:r>
+          <w:rPr>
+            <w:rFonts w:ascii="Cambria Math" w:hAnsi="Cambria Math"/>
+            <w:sz w:val="20"/>
+            <w:szCs w:val="20"/>
+          </w:rPr>
+          <m:t>≤10000</m:t>
+        </m:r>
+      </m:oMath>
+    </w:p>
+    <w:p>
+      <w:pPr>
+        <w:rPr>
+          <w:sz w:val="20"/>
+          <w:szCs w:val="20"/>
+        </w:rPr>
+      </w:pPr>
+    </w:p>
+    <w:p>
+      <w:pPr>
+        <w:rPr>
+          <w:sz w:val="20"/>
+          <w:szCs w:val="20"/>
+        </w:rPr>
+      </w:pPr>
+      <w:r>
+        <w:rPr>
+          <w:sz w:val="20"/>
+          <w:szCs w:val="20"/>
+        </w:rPr>
+        <w:tab/>
+        <w:t xml:space="preserve">a2) </w:t>
+      </w:r>
+      <m:oMath>
+        <m:r>
+          <w:rPr>
+            <w:rFonts w:ascii="Cambria Math" w:hAnsi="Cambria Math"/>
+            <w:sz w:val="20"/>
+            <w:szCs w:val="20"/>
+          </w:rPr>
+          <m:t>1</m:t>
+        </m:r>
+        <m:sSub>
+          <m:sSubPr>
+            <m:ctrlPr>
+              <w:rPr>
+                <w:rFonts w:ascii="Cambria Math" w:hAnsi="Cambria Math"/>
+                <w:i/>
+                <w:sz w:val="20"/>
+                <w:szCs w:val="20"/>
+              </w:rPr>
+            </m:ctrlPr>
+          </m:sSubPr>
+          <m:e>
+            <m:r>
+              <w:rPr>
+                <w:rFonts w:ascii="Cambria Math" w:hAnsi="Cambria Math"/>
+                <w:sz w:val="20"/>
+                <w:szCs w:val="20"/>
+              </w:rPr>
+              <m:t>C</m:t>
+            </m:r>
+          </m:e>
+          <m:sub>
+            <m:r>
+              <w:rPr>
+                <w:rFonts w:ascii="Cambria Math" w:hAnsi="Cambria Math"/>
+                <w:sz w:val="20"/>
+                <w:szCs w:val="20"/>
+              </w:rPr>
+              <m:t>1</m:t>
+            </m:r>
+          </m:sub>
+        </m:sSub>
+        <m:r>
+          <w:rPr>
+            <w:rFonts w:ascii="Cambria Math" w:hAnsi="Cambria Math"/>
+            <w:sz w:val="20"/>
+            <w:szCs w:val="20"/>
+          </w:rPr>
+          <m:t>+2</m:t>
+        </m:r>
+        <m:sSub>
+          <m:sSubPr>
+            <m:ctrlPr>
+              <w:rPr>
+                <w:rFonts w:ascii="Cambria Math" w:hAnsi="Cambria Math"/>
+                <w:i/>
+                <w:sz w:val="20"/>
+                <w:szCs w:val="20"/>
+              </w:rPr>
+            </m:ctrlPr>
+          </m:sSubPr>
+          <m:e>
+            <m:r>
+              <w:rPr>
+                <w:rFonts w:ascii="Cambria Math" w:hAnsi="Cambria Math"/>
+                <w:sz w:val="20"/>
+                <w:szCs w:val="20"/>
+              </w:rPr>
+              <m:t>C</m:t>
+            </m:r>
+          </m:e>
+          <m:sub>
+            <m:r>
+              <w:rPr>
+                <w:rFonts w:ascii="Cambria Math" w:hAnsi="Cambria Math"/>
+                <w:sz w:val="20"/>
+                <w:szCs w:val="20"/>
+              </w:rPr>
+              <m:t>2</m:t>
+            </m:r>
+          </m:sub>
+        </m:sSub>
+        <m:r>
+          <w:rPr>
+            <w:rFonts w:ascii="Cambria Math" w:hAnsi="Cambria Math"/>
+            <w:sz w:val="20"/>
+            <w:szCs w:val="20"/>
+          </w:rPr>
+          <m:t>+1</m:t>
+        </m:r>
+        <m:sSub>
+          <m:sSubPr>
+            <m:ctrlPr>
+              <w:rPr>
+                <w:rFonts w:ascii="Cambria Math" w:hAnsi="Cambria Math"/>
+                <w:i/>
+                <w:sz w:val="20"/>
+                <w:szCs w:val="20"/>
+              </w:rPr>
+            </m:ctrlPr>
+          </m:sSubPr>
+          <m:e>
+            <m:r>
+              <w:rPr>
+                <w:rFonts w:ascii="Cambria Math" w:hAnsi="Cambria Math"/>
+                <w:sz w:val="20"/>
+                <w:szCs w:val="20"/>
+              </w:rPr>
+              <m:t>C</m:t>
+            </m:r>
+          </m:e>
+          <m:sub>
+            <m:r>
+              <w:rPr>
+                <w:rFonts w:ascii="Cambria Math" w:hAnsi="Cambria Math"/>
+                <w:sz w:val="20"/>
+                <w:szCs w:val="20"/>
+              </w:rPr>
+              <m:t>3</m:t>
+            </m:r>
+          </m:sub>
+        </m:sSub>
+      </m:oMath>
+    </w:p>
+    <w:p>
+      <w:pPr>
+        <w:rPr>
+          <w:sz w:val="20"/>
+          <w:szCs w:val="20"/>
+        </w:rPr>
+      </w:pPr>
+    </w:p>
+    <w:p>
+      <w:pPr>
+        <w:rPr>
+          <w:sz w:val="20"/>
+          <w:szCs w:val="20"/>
+        </w:rPr>
+      </w:pPr>
+      <w:r>
+        <w:rPr>
+          <w:sz w:val="20"/>
+          <w:szCs w:val="20"/>
+        </w:rPr>
+        <w:t>b) Restrições quanto à demanda por cada um dos modelos de anéis:</w:t>
+      </w:r>
+    </w:p>
+    <w:tbl>
+      <w:tblPr>
+        <w:tblStyle w:val="TableGridLight"/>
+        <w:tblW w:w="0" w:type="auto"/>
+        <w:jc w:val="center"/>
+        <w:tblLook w:val="0420" w:firstRow="1" w:lastRow="0" w:firstColumn="0" w:lastColumn="0" w:noHBand="0" w:noVBand="1"/>
+      </w:tblPr>
+      <w:tblGrid>
+        <w:gridCol w:w="1984"/>
+        <w:gridCol w:w="1984"/>
+        <w:gridCol w:w="1984"/>
+      </w:tblGrid>
+      <w:tr>
+        <w:trPr>
+          <w:trHeight w:val="283"/>
+          <w:jc w:val="center"/>
+        </w:trPr>
+        <w:tc>
+          <w:tcPr>
+            <w:tcW w:w="1984" w:type="dxa"/>
+            <w:vAlign w:val="center"/>
+          </w:tcPr>
+          <w:p>
+            <w:pPr>
+              <w:jc w:val="center"/>
+              <w:rPr>
+                <w:rFonts w:cs="Arial"/>
+                <w:b/>
+                <w:bCs/>
+                <w:sz w:val="20"/>
+                <w:szCs w:val="20"/>
+              </w:rPr>
+            </w:pPr>
+            <w:r>
+              <w:rPr>
+                <w:rFonts w:cs="Arial"/>
+                <w:b/>
+                <w:bCs/>
+                <w:sz w:val="20"/>
+                <w:szCs w:val="20"/>
+              </w:rPr>
+              <w:t>Modelo 1</w:t>
+            </w:r>
+          </w:p>
+        </w:tc>
+        <w:tc>
+          <w:tcPr>
+            <w:tcW w:w="1984" w:type="dxa"/>
+            <w:vAlign w:val="center"/>
+          </w:tcPr>
+          <w:p>
+            <w:pPr>
+              <w:jc w:val="center"/>
+              <w:rPr>
+                <w:rFonts w:cs="Arial"/>
+                <w:b/>
+                <w:bCs/>
+                <w:sz w:val="20"/>
+                <w:szCs w:val="20"/>
+              </w:rPr>
+            </w:pPr>
+            <w:r>
+              <w:rPr>
+                <w:rFonts w:cs="Arial"/>
+                <w:b/>
+                <w:bCs/>
+                <w:sz w:val="20"/>
+                <w:szCs w:val="20"/>
+              </w:rPr>
+              <w:t>Modelo 2</w:t>
+            </w:r>
+          </w:p>
+        </w:tc>
+        <w:tc>
+          <w:tcPr>
+            <w:tcW w:w="1984" w:type="dxa"/>
+            <w:vAlign w:val="center"/>
+          </w:tcPr>
+          <w:p>
+            <w:pPr>
+              <w:jc w:val="center"/>
+              <w:rPr>
+                <w:rFonts w:cs="Arial"/>
+                <w:b/>
+                <w:bCs/>
+                <w:sz w:val="20"/>
+                <w:szCs w:val="20"/>
+              </w:rPr>
+            </w:pPr>
+            <w:r>
+              <w:rPr>
+                <w:rFonts w:cs="Arial"/>
+                <w:b/>
+                <w:bCs/>
+                <w:sz w:val="20"/>
+                <w:szCs w:val="20"/>
+              </w:rPr>
+              <w:t>Modelo 3</w:t>
+            </w:r>
+          </w:p>
+        </w:tc>
+      </w:tr>
+      <w:tr>
+        <w:trPr>
+          <w:trHeight w:val="283"/>
+          <w:jc w:val="center"/>
+        </w:trPr>
+        <w:tc>
+          <w:tcPr>
+            <w:tcW w:w="1984" w:type="dxa"/>
+            <w:vAlign w:val="center"/>
+          </w:tcPr>
+          <w:p>
+            <w:pPr>
+              <w:jc w:val="center"/>
+              <w:rPr>
+                <w:rFonts w:cs="Arial"/>
+                <w:sz w:val="20"/>
+                <w:szCs w:val="20"/>
+              </w:rPr>
+            </w:pPr>
+            <w:r>
+              <w:rPr>
+                <w:rFonts w:cs="Arial"/>
+                <w:sz w:val="20"/>
+                <w:szCs w:val="20"/>
+              </w:rPr>
+              <w:t>3.000</w:t>
+            </w:r>
+          </w:p>
+        </w:tc>
+        <w:tc>
+          <w:tcPr>
+            <w:tcW w:w="1984" w:type="dxa"/>
+            <w:vAlign w:val="center"/>
+          </w:tcPr>
+          <w:p>
+            <w:pPr>
+              <w:jc w:val="center"/>
+              <w:rPr>
+                <w:rFonts w:cs="Arial"/>
+                <w:sz w:val="20"/>
+                <w:szCs w:val="20"/>
+              </w:rPr>
+            </w:pPr>
+            <w:r>
+              <w:rPr>
+                <w:rFonts w:cs="Arial"/>
+                <w:sz w:val="20"/>
+                <w:szCs w:val="20"/>
+              </w:rPr>
+              <w:t>2.000</w:t>
+            </w:r>
+          </w:p>
+        </w:tc>
+        <w:tc>
+          <w:tcPr>
+            <w:tcW w:w="1984" w:type="dxa"/>
+            <w:vAlign w:val="center"/>
+          </w:tcPr>
+          <w:p>
+            <w:pPr>
+              <w:jc w:val="center"/>
+              <w:rPr>
+                <w:rFonts w:cs="Arial"/>
+                <w:sz w:val="20"/>
+                <w:szCs w:val="20"/>
+              </w:rPr>
+            </w:pPr>
+            <w:r>
+              <w:rPr>
+                <w:rFonts w:cs="Arial"/>
+                <w:sz w:val="20"/>
+                <w:szCs w:val="20"/>
+              </w:rPr>
+              <w:t>900</w:t>
+            </w:r>
+          </w:p>
+        </w:tc>
+      </w:tr>
+    </w:tbl>
+    <w:p>
+      <w:pPr>
+        <w:rPr>
+          <w:sz w:val="20"/>
+          <w:szCs w:val="20"/>
+        </w:rPr>
+      </w:pPr>
+    </w:p>
+    <w:p>
+      <w:pPr>
+        <w:rPr>
+          <w:sz w:val="20"/>
+          <w:szCs w:val="20"/>
+        </w:rPr>
+      </w:pPr>
+      <w:r>
+        <w:rPr>
+          <w:sz w:val="20"/>
+          <w:szCs w:val="20"/>
+        </w:rPr>
+        <w:tab/>
+        <w:t xml:space="preserve">b1) </w:t>
+      </w:r>
+      <m:oMath>
+        <m:sSub>
+          <m:sSubPr>
+            <m:ctrlPr>
+              <w:rPr>
+                <w:rFonts w:ascii="Cambria Math" w:hAnsi="Cambria Math"/>
+                <w:i/>
+                <w:sz w:val="20"/>
+                <w:szCs w:val="20"/>
+              </w:rPr>
+            </m:ctrlPr>
+          </m:sSubPr>
+          <m:e>
+            <m:r>
+              <w:rPr>
+                <w:rFonts w:ascii="Cambria Math" w:hAnsi="Cambria Math"/>
+                <w:sz w:val="20"/>
+                <w:szCs w:val="20"/>
+              </w:rPr>
+              <m:t>F</m:t>
+            </m:r>
+          </m:e>
+          <m:sub>
+            <m:r>
+              <w:rPr>
+                <w:rFonts w:ascii="Cambria Math" w:hAnsi="Cambria Math"/>
+                <w:sz w:val="20"/>
+                <w:szCs w:val="20"/>
+              </w:rPr>
+              <m:t>1</m:t>
+            </m:r>
+          </m:sub>
+        </m:sSub>
+        <m:r>
+          <w:rPr>
+            <w:rFonts w:ascii="Cambria Math" w:hAnsi="Cambria Math"/>
+            <w:sz w:val="20"/>
+            <w:szCs w:val="20"/>
+          </w:rPr>
+          <m:t>+</m:t>
+        </m:r>
+        <m:sSub>
+          <m:sSubPr>
+            <m:ctrlPr>
+              <w:rPr>
+                <w:rFonts w:ascii="Cambria Math" w:hAnsi="Cambria Math"/>
+                <w:i/>
+                <w:sz w:val="20"/>
+                <w:szCs w:val="20"/>
+              </w:rPr>
+            </m:ctrlPr>
+          </m:sSubPr>
+          <m:e>
+            <m:r>
+              <w:rPr>
+                <w:rFonts w:ascii="Cambria Math" w:hAnsi="Cambria Math"/>
+                <w:sz w:val="20"/>
+                <w:szCs w:val="20"/>
+              </w:rPr>
+              <m:t>C</m:t>
+            </m:r>
+          </m:e>
+          <m:sub>
+            <m:r>
+              <w:rPr>
+                <w:rFonts w:ascii="Cambria Math" w:hAnsi="Cambria Math"/>
+                <w:sz w:val="20"/>
+                <w:szCs w:val="20"/>
+              </w:rPr>
+              <m:t>1</m:t>
+            </m:r>
+          </m:sub>
+        </m:sSub>
+        <m:r>
+          <w:rPr>
+            <w:rFonts w:ascii="Cambria Math" w:hAnsi="Cambria Math"/>
+            <w:sz w:val="20"/>
+            <w:szCs w:val="20"/>
+          </w:rPr>
+          <m:t>=3000</m:t>
+        </m:r>
+      </m:oMath>
+    </w:p>
+    <w:p>
+      <w:pPr>
+        <w:rPr>
+          <w:sz w:val="20"/>
+          <w:szCs w:val="20"/>
+        </w:rPr>
+      </w:pPr>
+      <w:r>
+        <w:rPr>
+          <w:sz w:val="20"/>
+          <w:szCs w:val="20"/>
+        </w:rPr>
+        <w:tab/>
+        <w:t xml:space="preserve">b2) </w:t>
+      </w:r>
+      <m:oMath>
+        <m:sSub>
+          <m:sSubPr>
+            <m:ctrlPr>
+              <w:rPr>
+                <w:rFonts w:ascii="Cambria Math" w:hAnsi="Cambria Math"/>
+                <w:i/>
+                <w:sz w:val="20"/>
+                <w:szCs w:val="20"/>
+              </w:rPr>
+            </m:ctrlPr>
+          </m:sSubPr>
+          <m:e>
+            <m:r>
+              <w:rPr>
+                <w:rFonts w:ascii="Cambria Math" w:hAnsi="Cambria Math"/>
+                <w:sz w:val="20"/>
+                <w:szCs w:val="20"/>
+              </w:rPr>
+              <m:t>F</m:t>
+            </m:r>
+          </m:e>
+          <m:sub>
+            <m:r>
+              <w:rPr>
+                <w:rFonts w:ascii="Cambria Math" w:hAnsi="Cambria Math"/>
+                <w:sz w:val="20"/>
+                <w:szCs w:val="20"/>
+              </w:rPr>
+              <m:t>2</m:t>
+            </m:r>
+          </m:sub>
+        </m:sSub>
+        <m:r>
+          <w:rPr>
+            <w:rFonts w:ascii="Cambria Math" w:hAnsi="Cambria Math"/>
+            <w:sz w:val="20"/>
+            <w:szCs w:val="20"/>
+          </w:rPr>
+          <m:t>+</m:t>
+        </m:r>
+        <m:sSub>
+          <m:sSubPr>
+            <m:ctrlPr>
+              <w:rPr>
+                <w:rFonts w:ascii="Cambria Math" w:hAnsi="Cambria Math"/>
+                <w:i/>
+                <w:sz w:val="20"/>
+                <w:szCs w:val="20"/>
+              </w:rPr>
+            </m:ctrlPr>
+          </m:sSubPr>
+          <m:e>
+            <m:r>
+              <w:rPr>
+                <w:rFonts w:ascii="Cambria Math" w:hAnsi="Cambria Math"/>
+                <w:sz w:val="20"/>
+                <w:szCs w:val="20"/>
+              </w:rPr>
+              <m:t>C</m:t>
+            </m:r>
+          </m:e>
+          <m:sub>
+            <m:r>
+              <w:rPr>
+                <w:rFonts w:ascii="Cambria Math" w:hAnsi="Cambria Math"/>
+                <w:sz w:val="20"/>
+                <w:szCs w:val="20"/>
+              </w:rPr>
+              <m:t>2</m:t>
+            </m:r>
+          </m:sub>
+        </m:sSub>
+        <m:r>
+          <w:rPr>
+            <w:rFonts w:ascii="Cambria Math" w:hAnsi="Cambria Math"/>
+            <w:sz w:val="20"/>
+            <w:szCs w:val="20"/>
+          </w:rPr>
+          <m:t>=2000</m:t>
+        </m:r>
+      </m:oMath>
+    </w:p>
+    <w:p>
+      <w:pPr>
+        <w:rPr>
+          <w:sz w:val="20"/>
+          <w:szCs w:val="20"/>
+        </w:rPr>
+      </w:pPr>
+      <w:r>
+        <w:rPr>
+          <w:sz w:val="20"/>
+          <w:szCs w:val="20"/>
+        </w:rPr>
+        <w:tab/>
+        <w:t xml:space="preserve">b3) </w:t>
+      </w:r>
+      <m:oMath>
+        <m:sSub>
+          <m:sSubPr>
+            <m:ctrlPr>
+              <w:rPr>
+                <w:rFonts w:ascii="Cambria Math" w:hAnsi="Cambria Math"/>
+                <w:i/>
+                <w:sz w:val="20"/>
+                <w:szCs w:val="20"/>
+              </w:rPr>
+            </m:ctrlPr>
+          </m:sSubPr>
+          <m:e>
+            <m:r>
+              <w:rPr>
+                <w:rFonts w:ascii="Cambria Math" w:hAnsi="Cambria Math"/>
+                <w:sz w:val="20"/>
+                <w:szCs w:val="20"/>
+              </w:rPr>
+              <m:t>F</m:t>
+            </m:r>
+          </m:e>
+          <m:sub>
+            <m:r>
+              <w:rPr>
+                <w:rFonts w:ascii="Cambria Math" w:hAnsi="Cambria Math"/>
+                <w:sz w:val="20"/>
+                <w:szCs w:val="20"/>
+              </w:rPr>
+              <m:t>3</m:t>
+            </m:r>
+          </m:sub>
+        </m:sSub>
+        <m:r>
+          <w:rPr>
+            <w:rFonts w:ascii="Cambria Math" w:hAnsi="Cambria Math"/>
+            <w:sz w:val="20"/>
+            <w:szCs w:val="20"/>
+          </w:rPr>
+          <m:t>+</m:t>
+        </m:r>
+        <m:sSub>
+          <m:sSubPr>
+            <m:ctrlPr>
+              <w:rPr>
+                <w:rFonts w:ascii="Cambria Math" w:hAnsi="Cambria Math"/>
+                <w:i/>
+                <w:sz w:val="20"/>
+                <w:szCs w:val="20"/>
+              </w:rPr>
+            </m:ctrlPr>
+          </m:sSubPr>
+          <m:e>
+            <m:r>
+              <w:rPr>
+                <w:rFonts w:ascii="Cambria Math" w:hAnsi="Cambria Math"/>
+                <w:sz w:val="20"/>
+                <w:szCs w:val="20"/>
+              </w:rPr>
+              <m:t>C</m:t>
+            </m:r>
+          </m:e>
+          <m:sub>
+            <m:r>
+              <w:rPr>
+                <w:rFonts w:ascii="Cambria Math" w:hAnsi="Cambria Math"/>
+                <w:sz w:val="20"/>
+                <w:szCs w:val="20"/>
+              </w:rPr>
+              <m:t>3</m:t>
+            </m:r>
+          </m:sub>
+        </m:sSub>
+        <m:r>
+          <w:rPr>
+            <w:rFonts w:ascii="Cambria Math" w:hAnsi="Cambria Math"/>
+            <w:sz w:val="20"/>
+            <w:szCs w:val="20"/>
+          </w:rPr>
+          <m:t>=900</m:t>
+        </m:r>
+      </m:oMath>
+    </w:p>
+    <w:p>
+      <w:pPr>
+        <w:rPr>
+          <w:sz w:val="20"/>
+          <w:szCs w:val="20"/>
+        </w:rPr>
+      </w:pPr>
+      <w:r>
+        <w:rPr>
+          <w:sz w:val="20"/>
+          <w:szCs w:val="20"/>
+        </w:rPr>
+        <w:t>c) Condição de não negatividade: nenhuma variável do modelo pode assumir valor menor que zero:</w:t>
+      </w:r>
+    </w:p>
+    <w:p>
+      <w:pPr>
+        <w:rPr>
+          <w:sz w:val="20"/>
+          <w:szCs w:val="20"/>
+        </w:rPr>
+      </w:pPr>
+      <m:oMathPara>
+        <m:oMath>
+          <m:sSub>
+            <m:sSubPr>
+              <m:ctrlPr>
+                <w:rPr>
+                  <w:rFonts w:ascii="Cambria Math" w:hAnsi="Cambria Math"/>
+                  <w:i/>
+                  <w:sz w:val="20"/>
+                  <w:szCs w:val="20"/>
+                </w:rPr>
+              </m:ctrlPr>
+            </m:sSubPr>
+            <m:e>
+              <m:r>
+                <w:rPr>
+                  <w:rFonts w:ascii="Cambria Math" w:hAnsi="Cambria Math"/>
+                  <w:sz w:val="20"/>
+                  <w:szCs w:val="20"/>
+                </w:rPr>
+                <m:t>F</m:t>
+              </m:r>
+            </m:e>
+            <m:sub>
+              <m:r>
+                <w:rPr>
+                  <w:rFonts w:ascii="Cambria Math" w:hAnsi="Cambria Math"/>
+                  <w:sz w:val="20"/>
+                  <w:szCs w:val="20"/>
+                </w:rPr>
+                <m:t>1</m:t>
+              </m:r>
+            </m:sub>
+          </m:sSub>
+          <m:r>
+            <w:rPr>
+              <w:rFonts w:ascii="Cambria Math" w:hAnsi="Cambria Math"/>
+              <w:sz w:val="20"/>
+              <w:szCs w:val="20"/>
+            </w:rPr>
+            <m:t>,</m:t>
+          </m:r>
+          <m:sSub>
+            <m:sSubPr>
+              <m:ctrlPr>
+                <w:rPr>
+                  <w:rFonts w:ascii="Cambria Math" w:hAnsi="Cambria Math"/>
+                  <w:i/>
+                  <w:sz w:val="20"/>
+                  <w:szCs w:val="20"/>
+                </w:rPr>
+              </m:ctrlPr>
+            </m:sSubPr>
+            <m:e>
+              <m:r>
+                <w:rPr>
+                  <w:rFonts w:ascii="Cambria Math" w:hAnsi="Cambria Math"/>
+                  <w:sz w:val="20"/>
+                  <w:szCs w:val="20"/>
+                </w:rPr>
+                <m:t>F</m:t>
+              </m:r>
+            </m:e>
+            <m:sub>
+              <m:r>
+                <w:rPr>
+                  <w:rFonts w:ascii="Cambria Math" w:hAnsi="Cambria Math"/>
+                  <w:sz w:val="20"/>
+                  <w:szCs w:val="20"/>
+                </w:rPr>
+                <m:t>2</m:t>
+              </m:r>
+            </m:sub>
+          </m:sSub>
+          <m:r>
+            <w:rPr>
+              <w:rFonts w:ascii="Cambria Math" w:hAnsi="Cambria Math"/>
+              <w:sz w:val="20"/>
+              <w:szCs w:val="20"/>
+            </w:rPr>
+            <m:t>,</m:t>
+          </m:r>
+          <m:sSub>
+            <m:sSubPr>
+              <m:ctrlPr>
+                <w:rPr>
+                  <w:rFonts w:ascii="Cambria Math" w:hAnsi="Cambria Math"/>
+                  <w:i/>
+                  <w:sz w:val="20"/>
+                  <w:szCs w:val="20"/>
+                </w:rPr>
+              </m:ctrlPr>
+            </m:sSubPr>
+            <m:e>
+              <m:r>
+                <w:rPr>
+                  <w:rFonts w:ascii="Cambria Math" w:hAnsi="Cambria Math"/>
+                  <w:sz w:val="20"/>
+                  <w:szCs w:val="20"/>
+                </w:rPr>
+                <m:t>F</m:t>
+              </m:r>
+            </m:e>
+            <m:sub>
+              <m:r>
+                <w:rPr>
+                  <w:rFonts w:ascii="Cambria Math" w:hAnsi="Cambria Math"/>
+                  <w:sz w:val="20"/>
+                  <w:szCs w:val="20"/>
+                </w:rPr>
+                <m:t>3</m:t>
+              </m:r>
+            </m:sub>
+          </m:sSub>
+          <m:r>
+            <w:rPr>
+              <w:rFonts w:ascii="Cambria Math" w:hAnsi="Cambria Math"/>
+              <w:sz w:val="20"/>
+              <w:szCs w:val="20"/>
+            </w:rPr>
+            <m:t>,</m:t>
+          </m:r>
+          <m:sSub>
+            <m:sSubPr>
+              <m:ctrlPr>
+                <w:rPr>
+                  <w:rFonts w:ascii="Cambria Math" w:hAnsi="Cambria Math"/>
+                  <w:i/>
+                  <w:sz w:val="20"/>
+                  <w:szCs w:val="20"/>
+                </w:rPr>
+              </m:ctrlPr>
+            </m:sSubPr>
+            <m:e>
+              <m:r>
+                <w:rPr>
+                  <w:rFonts w:ascii="Cambria Math" w:hAnsi="Cambria Math"/>
+                  <w:sz w:val="20"/>
+                  <w:szCs w:val="20"/>
+                </w:rPr>
+                <m:t>C</m:t>
+              </m:r>
+            </m:e>
+            <m:sub>
+              <m:r>
+                <w:rPr>
+                  <w:rFonts w:ascii="Cambria Math" w:hAnsi="Cambria Math"/>
+                  <w:sz w:val="20"/>
+                  <w:szCs w:val="20"/>
+                </w:rPr>
+                <m:t>1</m:t>
+              </m:r>
+            </m:sub>
+          </m:sSub>
+          <m:r>
+            <w:rPr>
+              <w:rFonts w:ascii="Cambria Math" w:hAnsi="Cambria Math"/>
+              <w:sz w:val="20"/>
+              <w:szCs w:val="20"/>
+            </w:rPr>
+            <m:t>,</m:t>
+          </m:r>
+          <m:sSub>
+            <m:sSubPr>
+              <m:ctrlPr>
+                <w:rPr>
+                  <w:rFonts w:ascii="Cambria Math" w:hAnsi="Cambria Math"/>
+                  <w:i/>
+                  <w:sz w:val="20"/>
+                  <w:szCs w:val="20"/>
+                </w:rPr>
+              </m:ctrlPr>
+            </m:sSubPr>
+            <m:e>
+              <m:r>
+                <w:rPr>
+                  <w:rFonts w:ascii="Cambria Math" w:hAnsi="Cambria Math"/>
+                  <w:sz w:val="20"/>
+                  <w:szCs w:val="20"/>
+                </w:rPr>
+                <m:t>C</m:t>
+              </m:r>
+            </m:e>
+            <m:sub>
+              <m:r>
+                <w:rPr>
+                  <w:rFonts w:ascii="Cambria Math" w:hAnsi="Cambria Math"/>
+                  <w:sz w:val="20"/>
+                  <w:szCs w:val="20"/>
+                </w:rPr>
+                <m:t>2</m:t>
+              </m:r>
+            </m:sub>
+          </m:sSub>
+          <m:r>
+            <w:rPr>
+              <w:rFonts w:ascii="Cambria Math" w:hAnsi="Cambria Math"/>
+              <w:sz w:val="20"/>
+              <w:szCs w:val="20"/>
+            </w:rPr>
+            <m:t>,</m:t>
+          </m:r>
+          <m:sSub>
+            <m:sSubPr>
+              <m:ctrlPr>
+                <w:rPr>
+                  <w:rFonts w:ascii="Cambria Math" w:hAnsi="Cambria Math"/>
+                  <w:i/>
+                  <w:sz w:val="20"/>
+                  <w:szCs w:val="20"/>
+                </w:rPr>
+              </m:ctrlPr>
+            </m:sSubPr>
+            <m:e>
+              <m:r>
+                <w:rPr>
+                  <w:rFonts w:ascii="Cambria Math" w:hAnsi="Cambria Math"/>
+                  <w:sz w:val="20"/>
+                  <w:szCs w:val="20"/>
+                </w:rPr>
+                <m:t>C</m:t>
+              </m:r>
+            </m:e>
+            <m:sub>
+              <m:r>
+                <w:rPr>
+                  <w:rFonts w:ascii="Cambria Math" w:hAnsi="Cambria Math"/>
+                  <w:sz w:val="20"/>
+                  <w:szCs w:val="20"/>
+                </w:rPr>
+                <m:t>3</m:t>
+              </m:r>
+            </m:sub>
+          </m:sSub>
+          <m:r>
+            <w:rPr>
+              <w:rFonts w:ascii="Cambria Math" w:hAnsi="Cambria Math"/>
+              <w:sz w:val="20"/>
+              <w:szCs w:val="20"/>
+            </w:rPr>
+            <m:t>≥0</m:t>
+          </m:r>
+        </m:oMath>
+      </m:oMathPara>
+    </w:p>
+    <w:p>
+      <w:pPr>
+        <w:rPr>
+          <w:sz w:val="20"/>
+          <w:szCs w:val="20"/>
+        </w:rPr>
+      </w:pPr>
+    </w:p>
+    <w:p>
+      <w:pPr>
+        <w:rPr>
+          <w:sz w:val="20"/>
+          <w:szCs w:val="20"/>
+        </w:rPr>
+      </w:pPr>
+    </w:p>
+    <w:p>
+      <w:pPr>
+        <w:rPr>
+          <w:sz w:val="22"/>
+          <w:szCs w:val="22"/>
+        </w:rPr>
+      </w:pPr>
+      <w:r>
+        <w:rPr>
+          <w:sz w:val="22"/>
+          <w:szCs w:val="22"/>
+        </w:rPr>
+        <w:t xml:space="preserve">IV. </w:t>
+      </w:r>
+      <w:r>
+        <w:rPr>
+          <w:sz w:val="22"/>
+          <w:szCs w:val="22"/>
+        </w:rPr>
+        <w:t>Inserção dos parâmetros</w:t>
+      </w:r>
+      <w:r>
+        <w:rPr>
+          <w:sz w:val="22"/>
+          <w:szCs w:val="22"/>
+        </w:rPr>
+        <w:t xml:space="preserve"> no Solver:</w:t>
+      </w:r>
+    </w:p>
+    <w:p>
+      <w:pPr>
+        <w:jc w:val="center"/>
+        <w:rPr>
+          <w:sz w:val="20"/>
+          <w:szCs w:val="20"/>
+        </w:rPr>
+      </w:pPr>
+      <w:r>
+        <w:rPr>
+          <w:noProof/>
+          <w:sz w:val="20"/>
+          <w:szCs w:val="20"/>
+        </w:rPr>
+        <w:drawing>
+          <wp:inline distT="0" distB="0" distL="0" distR="0" wp14:anchorId="60D892A2" wp14:editId="373C12D4">
+            <wp:extent cx="2901950" cy="3874104"/>
+            <wp:effectExtent l="0" t="0" r="0" b="0"/>
+            <wp:docPr id="1213965215" name="Picture 1" descr="A screenshot of a computer&#10;&#10;Description automatically generated"/>
+            <wp:cNvGraphicFramePr>
+              <a:graphicFrameLocks xmlns:a="http://schemas.openxmlformats.org/drawingml/2006/main" noChangeAspect="1"/>
+            </wp:cNvGraphicFramePr>
+            <a:graphic xmlns:a="http://schemas.openxmlformats.org/drawingml/2006/main">
+              <a:graphicData uri="http://schemas.openxmlformats.org/drawingml/2006/picture">
+                <pic:pic xmlns:pic="http://schemas.openxmlformats.org/drawingml/2006/picture">
+                  <pic:nvPicPr>
+                    <pic:cNvPr id="1213965215" name="Picture 1" descr="A screenshot of a computer&#10;&#10;Description automatically generated"/>
+                    <pic:cNvPicPr/>
+                  </pic:nvPicPr>
+                  <pic:blipFill>
+                    <a:blip r:embed="rId5">
+                      <a:extLst>
+                        <a:ext uri="{28A0092B-C50C-407E-A947-70E740481C1C}">
+                          <a14:useLocalDpi xmlns:a14="http://schemas.microsoft.com/office/drawing/2010/main" val="0"/>
+                        </a:ext>
+                      </a:extLst>
+                    </a:blip>
+                    <a:stretch>
+                      <a:fillRect/>
+                    </a:stretch>
+                  </pic:blipFill>
+                  <pic:spPr>
+                    <a:xfrm>
+                      <a:off x="0" y="0"/>
+                      <a:ext cx="2917230" cy="3894502"/>
+                    </a:xfrm>
+                    <a:prstGeom prst="rect">
+                      <a:avLst/>
+                    </a:prstGeom>
+                  </pic:spPr>
+                </pic:pic>
+              </a:graphicData>
+            </a:graphic>
+          </wp:inline>
+        </w:drawing>
+      </w:r>
+    </w:p>
+    <w:p>
+      <w:pPr>
+        <w:rPr>
+          <w:rFonts w:cs="Arial"/>
+          <w:sz w:val="20"/>
+          <w:szCs w:val="20"/>
+        </w:rPr>
+      </w:pPr>
+    </w:p>
+    <w:p>
+      <w:pPr>
+        <w:pStyle w:val="Heading3"/>
+        <w:rPr>
+          <w:color w:val="auto"/>
+          <w:sz w:val="22"/>
+          <w:szCs w:val="22"/>
+        </w:rPr>
+      </w:pPr>
+      <w:r>
+        <w:rPr>
+          <w:color w:val="auto"/>
+          <w:sz w:val="22"/>
+          <w:szCs w:val="22"/>
+        </w:rPr>
+        <w:lastRenderedPageBreak/>
+        <w:t xml:space="preserve">V. </w:t>
+      </w:r>
+      <w:r>
+        <w:rPr>
+          <w:color w:val="auto"/>
+          <w:sz w:val="22"/>
+          <w:szCs w:val="22"/>
+        </w:rPr>
+        <w:t>Resultados:</w:t>
+      </w:r>
+    </w:p>
+    <w:p>
+      <w:pPr>
+        <w:rPr>
+          <w:rFonts w:cs="Arial"/>
+          <w:sz w:val="20"/>
+          <w:szCs w:val="20"/>
+        </w:rPr>
+      </w:pPr>
+      <w:r>
+        <w:rPr>
+          <w:rFonts w:cs="Arial"/>
+          <w:sz w:val="20"/>
+          <w:szCs w:val="20"/>
+        </w:rPr>
+        <w:t>Quantidade que deve ser produzida e quantidade que deve ser comprada de cada modelo:</w:t>
+      </w:r>
+    </w:p>
+    <w:tbl>
+      <w:tblPr>
+        <w:tblStyle w:val="TableGridLight"/>
+        <w:tblW w:w="0" w:type="auto"/>
+        <w:jc w:val="center"/>
+        <w:tblLook w:val="04A0" w:firstRow="1" w:lastRow="0" w:firstColumn="1" w:lastColumn="0" w:noHBand="0" w:noVBand="1"/>
+      </w:tblPr>
+      <w:tblGrid>
+        <w:gridCol w:w="2337"/>
+        <w:gridCol w:w="2337"/>
+        <w:gridCol w:w="2338"/>
+        <w:gridCol w:w="2338"/>
+      </w:tblGrid>
+      <w:tr>
+        <w:trPr>
+          <w:jc w:val="center"/>
+        </w:trPr>
+        <w:tc>
+          <w:tcPr>
+            <w:tcW w:w="2337" w:type="dxa"/>
+          </w:tcPr>
+          <w:p>
+            <w:pPr>
+              <w:rPr>
+                <w:rFonts w:cs="Arial"/>
+                <w:sz w:val="20"/>
+                <w:szCs w:val="20"/>
+              </w:rPr>
+            </w:pPr>
+          </w:p>
+        </w:tc>
+        <w:tc>
+          <w:tcPr>
+            <w:tcW w:w="2337" w:type="dxa"/>
+          </w:tcPr>
+          <w:p>
+            <w:pPr>
+              <w:jc w:val="center"/>
+              <w:rPr>
+                <w:rFonts w:cs="Arial"/>
+                <w:b/>
+                <w:bCs/>
+                <w:sz w:val="20"/>
+                <w:szCs w:val="20"/>
+              </w:rPr>
+            </w:pPr>
+            <w:r>
+              <w:rPr>
+                <w:rFonts w:cs="Arial"/>
+                <w:b/>
+                <w:bCs/>
+                <w:sz w:val="20"/>
+                <w:szCs w:val="20"/>
+              </w:rPr>
+              <w:t>Modelo 1</w:t>
+            </w:r>
+          </w:p>
+        </w:tc>
+        <w:tc>
+          <w:tcPr>
+            <w:tcW w:w="2338" w:type="dxa"/>
+          </w:tcPr>
+          <w:p>
+            <w:pPr>
+              <w:jc w:val="center"/>
+              <w:rPr>
+                <w:rFonts w:cs="Arial"/>
+                <w:b/>
+                <w:bCs/>
+                <w:sz w:val="20"/>
+                <w:szCs w:val="20"/>
+              </w:rPr>
+            </w:pPr>
+            <w:r>
+              <w:rPr>
+                <w:rFonts w:cs="Arial"/>
+                <w:b/>
+                <w:bCs/>
+                <w:sz w:val="20"/>
+                <w:szCs w:val="20"/>
+              </w:rPr>
+              <w:t>Modelo 2</w:t>
+            </w:r>
+          </w:p>
+        </w:tc>
+        <w:tc>
+          <w:tcPr>
+            <w:tcW w:w="2338" w:type="dxa"/>
+          </w:tcPr>
+          <w:p>
+            <w:pPr>
+              <w:jc w:val="center"/>
+              <w:rPr>
+                <w:rFonts w:cs="Arial"/>
+                <w:b/>
+                <w:bCs/>
+                <w:sz w:val="20"/>
+                <w:szCs w:val="20"/>
+              </w:rPr>
+            </w:pPr>
+            <w:r>
+              <w:rPr>
+                <w:rFonts w:cs="Arial"/>
+                <w:b/>
+                <w:bCs/>
+                <w:sz w:val="20"/>
+                <w:szCs w:val="20"/>
+              </w:rPr>
+              <w:t>Modelo 3</w:t>
+            </w:r>
+          </w:p>
+        </w:tc>
+      </w:tr>
+      <w:tr>
+        <w:trPr>
+          <w:jc w:val="center"/>
+        </w:trPr>
+        <w:tc>
+          <w:tcPr>
+            <w:tcW w:w="2337" w:type="dxa"/>
+          </w:tcPr>
+          <w:p>
+            <w:pPr>
+              <w:rPr>
+                <w:rFonts w:cs="Arial"/>
+                <w:sz w:val="20"/>
+                <w:szCs w:val="20"/>
+              </w:rPr>
+            </w:pPr>
+            <w:r>
+              <w:rPr>
+                <w:rFonts w:cs="Arial"/>
+                <w:sz w:val="20"/>
+                <w:szCs w:val="20"/>
+              </w:rPr>
+              <w:t>Deve produzir</w:t>
+            </w:r>
+          </w:p>
+        </w:tc>
+        <w:tc>
+          <w:tcPr>
+            <w:tcW w:w="2337" w:type="dxa"/>
+          </w:tcPr>
+          <w:p>
+            <w:pPr>
+              <w:jc w:val="center"/>
+              <w:rPr>
+                <w:rFonts w:cs="Arial"/>
+                <w:sz w:val="20"/>
+                <w:szCs w:val="20"/>
+              </w:rPr>
+            </w:pPr>
+            <w:r>
+              <w:rPr>
+                <w:rFonts w:cs="Arial"/>
+                <w:sz w:val="20"/>
+                <w:szCs w:val="20"/>
+              </w:rPr>
+              <w:t>3000</w:t>
+            </w:r>
+          </w:p>
+        </w:tc>
+        <w:tc>
+          <w:tcPr>
+            <w:tcW w:w="2338" w:type="dxa"/>
+          </w:tcPr>
+          <w:p>
+            <w:pPr>
+              <w:jc w:val="center"/>
+              <w:rPr>
+                <w:rFonts w:cs="Arial"/>
+                <w:sz w:val="20"/>
+                <w:szCs w:val="20"/>
+              </w:rPr>
+            </w:pPr>
+            <w:r>
+              <w:rPr>
+                <w:rFonts w:cs="Arial"/>
+                <w:sz w:val="20"/>
+                <w:szCs w:val="20"/>
+              </w:rPr>
+              <w:t>550</w:t>
+            </w:r>
+          </w:p>
+        </w:tc>
+        <w:tc>
+          <w:tcPr>
+            <w:tcW w:w="2338" w:type="dxa"/>
+          </w:tcPr>
+          <w:p>
+            <w:pPr>
+              <w:jc w:val="center"/>
+              <w:rPr>
+                <w:rFonts w:cs="Arial"/>
+                <w:sz w:val="20"/>
+                <w:szCs w:val="20"/>
+              </w:rPr>
+            </w:pPr>
+            <w:r>
+              <w:rPr>
+                <w:rFonts w:cs="Arial"/>
+                <w:sz w:val="20"/>
+                <w:szCs w:val="20"/>
+              </w:rPr>
+              <w:t>900</w:t>
+            </w:r>
+          </w:p>
+        </w:tc>
+      </w:tr>
+      <w:tr>
+        <w:trPr>
+          <w:jc w:val="center"/>
+        </w:trPr>
+        <w:tc>
+          <w:tcPr>
+            <w:tcW w:w="2337" w:type="dxa"/>
+          </w:tcPr>
+          <w:p>
+            <w:pPr>
+              <w:rPr>
+                <w:rFonts w:cs="Arial"/>
+                <w:sz w:val="20"/>
+                <w:szCs w:val="20"/>
+              </w:rPr>
+            </w:pPr>
+            <w:r>
+              <w:rPr>
+                <w:rFonts w:cs="Arial"/>
+                <w:sz w:val="20"/>
+                <w:szCs w:val="20"/>
+              </w:rPr>
+              <w:t>Deve comprar</w:t>
+            </w:r>
+          </w:p>
+        </w:tc>
+        <w:tc>
+          <w:tcPr>
+            <w:tcW w:w="2337" w:type="dxa"/>
+          </w:tcPr>
+          <w:p>
+            <w:pPr>
+              <w:jc w:val="center"/>
+              <w:rPr>
+                <w:rFonts w:cs="Arial"/>
+                <w:sz w:val="20"/>
+                <w:szCs w:val="20"/>
+              </w:rPr>
+            </w:pPr>
+            <w:r>
+              <w:rPr>
+                <w:rFonts w:cs="Arial"/>
+                <w:sz w:val="20"/>
+                <w:szCs w:val="20"/>
+              </w:rPr>
+              <w:t>0</w:t>
+            </w:r>
+          </w:p>
+        </w:tc>
+        <w:tc>
+          <w:tcPr>
+            <w:tcW w:w="2338" w:type="dxa"/>
+          </w:tcPr>
+          <w:p>
+            <w:pPr>
+              <w:jc w:val="center"/>
+              <w:rPr>
+                <w:rFonts w:cs="Arial"/>
+                <w:sz w:val="20"/>
+                <w:szCs w:val="20"/>
+              </w:rPr>
+            </w:pPr>
+            <w:r>
+              <w:rPr>
+                <w:rFonts w:cs="Arial"/>
+                <w:sz w:val="20"/>
+                <w:szCs w:val="20"/>
+              </w:rPr>
+              <w:t>1450</w:t>
+            </w:r>
+          </w:p>
+        </w:tc>
+        <w:tc>
+          <w:tcPr>
+            <w:tcW w:w="2338" w:type="dxa"/>
+          </w:tcPr>
+          <w:p>
+            <w:pPr>
+              <w:jc w:val="center"/>
+              <w:rPr>
+                <w:rFonts w:cs="Arial"/>
+                <w:sz w:val="20"/>
+                <w:szCs w:val="20"/>
+              </w:rPr>
+            </w:pPr>
+            <w:r>
+              <w:rPr>
+                <w:rFonts w:cs="Arial"/>
+                <w:sz w:val="20"/>
+                <w:szCs w:val="20"/>
+              </w:rPr>
+              <w:t>0</w:t>
+            </w:r>
+          </w:p>
+        </w:tc>
+      </w:tr>
+    </w:tbl>
+    <w:p>
+      <w:pPr>
+        <w:rPr>
+          <w:rFonts w:cs="Arial"/>
+          <w:sz w:val="20"/>
+          <w:szCs w:val="20"/>
+        </w:rPr>
+      </w:pPr>
+    </w:p>
+    <w:p>
+      <w:pPr>
+        <w:rPr>
+          <w:rFonts w:cs="Arial"/>
+          <w:sz w:val="20"/>
+          <w:szCs w:val="20"/>
+        </w:rPr>
+      </w:pPr>
+      <w:r>
+        <w:rPr>
+          <w:rFonts w:cs="Arial"/>
+          <w:sz w:val="20"/>
+          <w:szCs w:val="20"/>
+        </w:rPr>
+        <w:t>O custo total será de $ 453300;</w:t>
+      </w:r>
+    </w:p>
+    <w:p>
+      <w:pPr>
+        <w:rPr>
+          <w:rFonts w:cs="Arial"/>
+          <w:sz w:val="20"/>
+          <w:szCs w:val="20"/>
+        </w:rPr>
+      </w:pPr>
+      <w:r>
+        <w:rPr>
+          <w:rFonts w:cs="Arial"/>
+          <w:sz w:val="20"/>
+          <w:szCs w:val="20"/>
+        </w:rPr>
+        <w:t>As horas que serão utilizadas e que sobrarão de cabeamento e fixação:</w:t>
+      </w:r>
+    </w:p>
+    <w:tbl>
+      <w:tblPr>
+        <w:tblStyle w:val="TableGridLight"/>
+        <w:tblW w:w="0" w:type="auto"/>
+        <w:tblLook w:val="04A0" w:firstRow="1" w:lastRow="0" w:firstColumn="1" w:lastColumn="0" w:noHBand="0" w:noVBand="1"/>
+      </w:tblPr>
+      <w:tblGrid>
+        <w:gridCol w:w="3116"/>
+        <w:gridCol w:w="3117"/>
+        <w:gridCol w:w="3117"/>
+      </w:tblGrid>
+      <w:tr>
+        <w:tc>
+          <w:tcPr>
+            <w:tcW w:w="3116" w:type="dxa"/>
+          </w:tcPr>
+          <w:p>
+            <w:pPr>
+              <w:rPr>
+                <w:rFonts w:cs="Arial"/>
+                <w:sz w:val="20"/>
+                <w:szCs w:val="20"/>
+              </w:rPr>
+            </w:pPr>
+          </w:p>
+        </w:tc>
+        <w:tc>
+          <w:tcPr>
+            <w:tcW w:w="3117" w:type="dxa"/>
+          </w:tcPr>
+          <w:p>
+            <w:pPr>
+              <w:jc w:val="center"/>
+              <w:rPr>
+                <w:rFonts w:cs="Arial"/>
+                <w:b/>
+                <w:bCs/>
+                <w:sz w:val="20"/>
+                <w:szCs w:val="20"/>
+              </w:rPr>
+            </w:pPr>
+            <w:r>
+              <w:rPr>
+                <w:rFonts w:cs="Arial"/>
+                <w:b/>
+                <w:bCs/>
+                <w:sz w:val="20"/>
+                <w:szCs w:val="20"/>
+              </w:rPr>
+              <w:t>horas utilizadas</w:t>
+            </w:r>
+          </w:p>
+        </w:tc>
+        <w:tc>
+          <w:tcPr>
+            <w:tcW w:w="3117" w:type="dxa"/>
+          </w:tcPr>
+          <w:p>
+            <w:pPr>
+              <w:jc w:val="center"/>
+              <w:rPr>
+                <w:rFonts w:cs="Arial"/>
+                <w:b/>
+                <w:bCs/>
+                <w:sz w:val="20"/>
+                <w:szCs w:val="20"/>
+              </w:rPr>
+            </w:pPr>
+            <w:r>
+              <w:rPr>
+                <w:rFonts w:cs="Arial"/>
+                <w:b/>
+                <w:bCs/>
+                <w:sz w:val="20"/>
+                <w:szCs w:val="20"/>
+              </w:rPr>
+              <w:t>horas que sobrarão</w:t>
+            </w:r>
+          </w:p>
+        </w:tc>
+      </w:tr>
+      <w:tr>
+        <w:tc>
+          <w:tcPr>
+            <w:tcW w:w="3116" w:type="dxa"/>
+          </w:tcPr>
+          <w:p>
+            <w:pPr>
+              <w:rPr>
+                <w:rFonts w:cs="Arial"/>
+                <w:sz w:val="20"/>
+                <w:szCs w:val="20"/>
+              </w:rPr>
+            </w:pPr>
+            <w:r>
+              <w:rPr>
+                <w:rFonts w:cs="Arial"/>
+                <w:sz w:val="20"/>
+                <w:szCs w:val="20"/>
+              </w:rPr>
+              <w:t>Cabeamento</w:t>
+            </w:r>
+          </w:p>
+        </w:tc>
+        <w:tc>
+          <w:tcPr>
+            <w:tcW w:w="3117" w:type="dxa"/>
+          </w:tcPr>
+          <w:p>
+            <w:pPr>
+              <w:jc w:val="center"/>
+              <w:rPr>
+                <w:rFonts w:cs="Arial"/>
+                <w:sz w:val="20"/>
+                <w:szCs w:val="20"/>
+              </w:rPr>
+            </w:pPr>
+            <w:r>
+              <w:rPr>
+                <w:rFonts w:cs="Arial"/>
+                <w:sz w:val="20"/>
+                <w:szCs w:val="20"/>
+              </w:rPr>
+              <w:t>9525</w:t>
+            </w:r>
+          </w:p>
+        </w:tc>
+        <w:tc>
+          <w:tcPr>
+            <w:tcW w:w="3117" w:type="dxa"/>
+          </w:tcPr>
+          <w:p>
+            <w:pPr>
+              <w:jc w:val="center"/>
+              <w:rPr>
+                <w:rFonts w:cs="Arial"/>
+                <w:sz w:val="20"/>
+                <w:szCs w:val="20"/>
+              </w:rPr>
+            </w:pPr>
+            <w:r>
+              <w:rPr>
+                <w:rFonts w:cs="Arial"/>
+                <w:sz w:val="20"/>
+                <w:szCs w:val="20"/>
+              </w:rPr>
+              <w:t>475</w:t>
+            </w:r>
+          </w:p>
+        </w:tc>
+      </w:tr>
+      <w:tr>
+        <w:tc>
+          <w:tcPr>
+            <w:tcW w:w="3116" w:type="dxa"/>
+          </w:tcPr>
+          <w:p>
+            <w:pPr>
+              <w:rPr>
+                <w:rFonts w:cs="Arial"/>
+                <w:sz w:val="20"/>
+                <w:szCs w:val="20"/>
+              </w:rPr>
+            </w:pPr>
+            <w:r>
+              <w:rPr>
+                <w:rFonts w:cs="Arial"/>
+                <w:sz w:val="20"/>
+                <w:szCs w:val="20"/>
+              </w:rPr>
+              <w:t>Fixação</w:t>
+            </w:r>
+          </w:p>
+        </w:tc>
+        <w:tc>
+          <w:tcPr>
+            <w:tcW w:w="3117" w:type="dxa"/>
+          </w:tcPr>
+          <w:p>
+            <w:pPr>
+              <w:jc w:val="center"/>
+              <w:rPr>
+                <w:rFonts w:cs="Arial"/>
+                <w:sz w:val="20"/>
+                <w:szCs w:val="20"/>
+              </w:rPr>
+            </w:pPr>
+            <w:r>
+              <w:rPr>
+                <w:rFonts w:cs="Arial"/>
+                <w:sz w:val="20"/>
+                <w:szCs w:val="20"/>
+              </w:rPr>
+              <w:t>5000</w:t>
+            </w:r>
+          </w:p>
+        </w:tc>
+        <w:tc>
+          <w:tcPr>
+            <w:tcW w:w="3117" w:type="dxa"/>
+          </w:tcPr>
+          <w:p>
+            <w:pPr>
+              <w:jc w:val="center"/>
+              <w:rPr>
+                <w:rFonts w:cs="Arial"/>
+                <w:sz w:val="20"/>
+                <w:szCs w:val="20"/>
+              </w:rPr>
+            </w:pPr>
+            <w:r>
+              <w:rPr>
+                <w:rFonts w:cs="Arial"/>
+                <w:sz w:val="20"/>
+                <w:szCs w:val="20"/>
+              </w:rPr>
+              <w:t>0</w:t>
+            </w:r>
+          </w:p>
+        </w:tc>
+      </w:tr>
+    </w:tbl>
+    <w:p>
+      <w:pPr>
+        <w:rPr>
+          <w:rFonts w:cs="Arial"/>
+          <w:sz w:val="20"/>
+          <w:szCs w:val="20"/>
+        </w:rPr>
+      </w:pPr>
+    </w:p>
+    <w:p>
+      <w:pPr>
+        <w:rPr>
+          <w:rFonts w:cs="Arial"/>
+          <w:sz w:val="20"/>
+          <w:szCs w:val="20"/>
+        </w:rPr>
+      </w:pPr>
+    </w:p>
+    <w:p>
+      <w:pPr>
+        <w:rPr>
+          <w:caps/>
+        </w:rPr>
+      </w:pPr>
+      <w:r>
+        <w:rPr>
+          <w:caps/>
+        </w:rPr>
+        <w:t xml:space="preserve">Exemplo </w:t>
+      </w:r>
+      <w:r>
+        <w:rPr>
+          <w:caps/>
+        </w:rPr>
+        <w:t>2</w:t>
+      </w:r>
+      <w:r>
+        <w:rPr>
+          <w:caps/>
+        </w:rPr>
+        <w:t>:</w:t>
+      </w:r>
+      <w:r>
+        <w:rPr>
+          <w:caps/>
+        </w:rPr>
+        <w:t xml:space="preserve"> </w:t>
+      </w:r>
+    </w:p>
+    <w:p>
+      <w:pPr>
+        <w:rPr>
+          <w:caps/>
+        </w:rPr>
+      </w:pPr>
+    </w:p>
+    <w:p>
+      <w:pPr>
+        <w:rPr>
+          <w:sz w:val="22"/>
+          <w:szCs w:val="22"/>
+        </w:rPr>
+      </w:pPr>
+      <w:r>
+        <w:rPr>
+          <w:sz w:val="22"/>
+          <w:szCs w:val="22"/>
+        </w:rPr>
+        <w:t>I. Variáveis de decisão do problema</w:t>
+      </w:r>
+    </w:p>
+    <w:p>
+      <w:pPr>
+        <w:rPr>
+          <w:sz w:val="22"/>
+          <w:szCs w:val="22"/>
+        </w:rPr>
+      </w:pPr>
+      <w:r>
+        <w:rPr>
+          <w:sz w:val="22"/>
+          <w:szCs w:val="22"/>
+        </w:rPr>
+        <w:t>II. Função objetivo do problema</w:t>
+      </w:r>
+    </w:p>
+    <w:p>
+      <w:pPr>
+        <w:rPr>
+          <w:sz w:val="22"/>
+          <w:szCs w:val="22"/>
+        </w:rPr>
+      </w:pPr>
+      <w:r>
+        <w:rPr>
+          <w:sz w:val="22"/>
+          <w:szCs w:val="22"/>
+        </w:rPr>
+        <w:t>III. Restrições do problema</w:t>
+      </w:r>
+    </w:p>
+    <w:p>
+      <w:pPr>
+        <w:rPr>
+          <w:sz w:val="22"/>
+          <w:szCs w:val="22"/>
+        </w:rPr>
+      </w:pPr>
+      <w:r>
+        <w:rPr>
+          <w:sz w:val="22"/>
+          <w:szCs w:val="22"/>
+        </w:rPr>
+        <w:t xml:space="preserve">IV. </w:t>
+      </w:r>
+      <w:r>
+        <w:rPr>
+          <w:sz w:val="22"/>
+          <w:szCs w:val="22"/>
+        </w:rPr>
+        <w:t>Inserção dos parâmetros</w:t>
+      </w:r>
+      <w:r>
+        <w:rPr>
+          <w:sz w:val="22"/>
+          <w:szCs w:val="22"/>
+        </w:rPr>
+        <w:t xml:space="preserve"> no Solver:</w:t>
+      </w:r>
+    </w:p>
+    <w:p>
+      <w:pPr>
+        <w:pStyle w:val="Heading3"/>
+        <w:rPr>
+          <w:color w:val="auto"/>
+          <w:sz w:val="22"/>
+          <w:szCs w:val="22"/>
+        </w:rPr>
+      </w:pPr>
+      <w:r>
+        <w:rPr>
+          <w:color w:val="auto"/>
+          <w:sz w:val="22"/>
+          <w:szCs w:val="22"/>
+        </w:rPr>
+        <w:t xml:space="preserve">V. </w:t>
+      </w:r>
+      <w:r>
+        <w:rPr>
+          <w:color w:val="auto"/>
+          <w:sz w:val="22"/>
+          <w:szCs w:val="22"/>
+        </w:rPr>
+        <w:t>Resultados:</w:t>
+      </w:r>
+    </w:p>
+    <w:p>
+      <w:pPr>
+        <w:rPr>
+          <w:rFonts w:cs="Arial"/>
+          <w:sz w:val="20"/>
+          <w:szCs w:val="20"/>
+        </w:rPr>
+      </w:pPr>
+    </w:p>
     <w:sectPr>
       <w:pgSz w:w="12240" w:h="15840"/>
       <w:pgMar w:top="1440" w:right="1440" w:bottom="1440" w:left="1440" w:header="708" w:footer="708" w:gutter="0"/>
@@ -511,13 +4009,11 @@
   <w:style w:type="paragraph" w:styleId="Heading2">
     <w:name w:val="heading 2"/>
     <w:basedOn w:val="Normal"/>
-    <w:next w:val="Normal"/>
     <w:link w:val="Heading2Char"/>
     <w:uiPriority w:val="9"/>
-    <w:semiHidden/>
     <w:unhideWhenUsed/>
     <w:qFormat/>
-    <w:rsid w:val="008D4549"/>
+    <w:rsid w:val="00175378"/>
     <w:pPr>
       <w:keepNext/>
       <w:keepLines/>
@@ -525,9 +4021,8 @@
       <w:outlineLvl w:val="1"/>
     </w:pPr>
     <w:rPr>
-      <w:rFonts w:asciiTheme="majorHAnsi" w:eastAsiaTheme="majorEastAsia" w:hAnsiTheme="majorHAnsi" w:cstheme="majorBidi"/>
-      <w:color w:val="0F4761" w:themeColor="accent1" w:themeShade="BF"/>
-      <w:sz w:val="32"/>
+      <w:rFonts w:ascii="Arial" w:eastAsiaTheme="majorEastAsia" w:hAnsi="Arial" w:cs="Times New Roman (Headings CS)"/>
+      <w:caps/>
       <w:szCs w:val="32"/>
     </w:rPr>
   </w:style>
@@ -537,7 +4032,6 @@
     <w:next w:val="Normal"/>
     <w:link w:val="Heading3Char"/>
     <w:uiPriority w:val="9"/>
-    <w:semiHidden/>
     <w:unhideWhenUsed/>
     <w:qFormat/>
     <w:rsid w:val="008D4549"/>
@@ -788,12 +4282,10 @@
     <w:basedOn w:val="DefaultParagraphFont"/>
     <w:link w:val="Heading2"/>
     <w:uiPriority w:val="9"/>
-    <w:semiHidden/>
-    <w:rsid w:val="008D4549"/>
+    <w:rsid w:val="00175378"/>
     <w:rPr>
-      <w:rFonts w:asciiTheme="majorHAnsi" w:eastAsiaTheme="majorEastAsia" w:hAnsiTheme="majorHAnsi" w:cstheme="majorBidi"/>
-      <w:color w:val="0F4761" w:themeColor="accent1" w:themeShade="BF"/>
-      <w:sz w:val="32"/>
+      <w:rFonts w:ascii="Arial" w:eastAsiaTheme="majorEastAsia" w:hAnsi="Arial" w:cs="Times New Roman (Headings CS)"/>
+      <w:caps/>
       <w:szCs w:val="32"/>
       <w:lang w:val="pt-BR"/>
     </w:rPr>
@@ -803,7 +4295,6 @@
     <w:basedOn w:val="DefaultParagraphFont"/>
     <w:link w:val="Heading3"/>
     <w:uiPriority w:val="9"/>
-    <w:semiHidden/>
     <w:rsid w:val="008D4549"/>
     <w:rPr>
       <w:rFonts w:eastAsiaTheme="majorEastAsia" w:cstheme="majorBidi"/>
@@ -1070,6 +4561,709 @@
       <w:smallCaps/>
       <w:color w:val="0F4761" w:themeColor="accent1" w:themeShade="BF"/>
       <w:spacing w:val="5"/>
+    </w:rPr>
+  </w:style>
+  <w:style w:type="table" w:styleId="TableGrid">
+    <w:name w:val="Table Grid"/>
+    <w:basedOn w:val="TableNormal"/>
+    <w:uiPriority w:val="39"/>
+    <w:rsid w:val="00DB4FEE"/>
+    <w:pPr>
+      <w:spacing w:after="0" w:line="240" w:lineRule="auto"/>
+    </w:pPr>
+    <w:tblPr>
+      <w:tblBorders>
+        <w:top w:val="single" w:sz="4" w:space="0" w:color="auto"/>
+        <w:left w:val="single" w:sz="4" w:space="0" w:color="auto"/>
+        <w:bottom w:val="single" w:sz="4" w:space="0" w:color="auto"/>
+        <w:right w:val="single" w:sz="4" w:space="0" w:color="auto"/>
+        <w:insideH w:val="single" w:sz="4" w:space="0" w:color="auto"/>
+        <w:insideV w:val="single" w:sz="4" w:space="0" w:color="auto"/>
+      </w:tblBorders>
+    </w:tblPr>
+  </w:style>
+  <w:style w:type="table" w:styleId="TableGridLight">
+    <w:name w:val="Grid Table Light"/>
+    <w:basedOn w:val="TableNormal"/>
+    <w:uiPriority w:val="40"/>
+    <w:rsid w:val="00175378"/>
+    <w:pPr>
+      <w:spacing w:after="0" w:line="240" w:lineRule="auto"/>
+    </w:pPr>
+    <w:tblPr>
+      <w:tblBorders>
+        <w:top w:val="single" w:sz="4" w:space="0" w:color="BFBFBF" w:themeColor="background1" w:themeShade="BF"/>
+        <w:left w:val="single" w:sz="4" w:space="0" w:color="BFBFBF" w:themeColor="background1" w:themeShade="BF"/>
+        <w:bottom w:val="single" w:sz="4" w:space="0" w:color="BFBFBF" w:themeColor="background1" w:themeShade="BF"/>
+        <w:right w:val="single" w:sz="4" w:space="0" w:color="BFBFBF" w:themeColor="background1" w:themeShade="BF"/>
+        <w:insideH w:val="single" w:sz="4" w:space="0" w:color="BFBFBF" w:themeColor="background1" w:themeShade="BF"/>
+        <w:insideV w:val="single" w:sz="4" w:space="0" w:color="BFBFBF" w:themeColor="background1" w:themeShade="BF"/>
+      </w:tblBorders>
+    </w:tblPr>
+  </w:style>
+  <w:style w:type="table" w:styleId="PlainTable1">
+    <w:name w:val="Plain Table 1"/>
+    <w:basedOn w:val="TableNormal"/>
+    <w:uiPriority w:val="41"/>
+    <w:rsid w:val="00175378"/>
+    <w:pPr>
+      <w:spacing w:after="0" w:line="240" w:lineRule="auto"/>
+    </w:pPr>
+    <w:tblPr>
+      <w:tblStyleRowBandSize w:val="1"/>
+      <w:tblStyleColBandSize w:val="1"/>
+      <w:tblBorders>
+        <w:top w:val="single" w:sz="4" w:space="0" w:color="BFBFBF" w:themeColor="background1" w:themeShade="BF"/>
+        <w:left w:val="single" w:sz="4" w:space="0" w:color="BFBFBF" w:themeColor="background1" w:themeShade="BF"/>
+        <w:bottom w:val="single" w:sz="4" w:space="0" w:color="BFBFBF" w:themeColor="background1" w:themeShade="BF"/>
+        <w:right w:val="single" w:sz="4" w:space="0" w:color="BFBFBF" w:themeColor="background1" w:themeShade="BF"/>
+        <w:insideH w:val="single" w:sz="4" w:space="0" w:color="BFBFBF" w:themeColor="background1" w:themeShade="BF"/>
+        <w:insideV w:val="single" w:sz="4" w:space="0" w:color="BFBFBF" w:themeColor="background1" w:themeShade="BF"/>
+      </w:tblBorders>
+    </w:tblPr>
+    <w:tblStylePr w:type="firstRow">
+      <w:rPr>
+        <w:b/>
+        <w:bCs/>
+      </w:rPr>
+    </w:tblStylePr>
+    <w:tblStylePr w:type="lastRow">
+      <w:rPr>
+        <w:b/>
+        <w:bCs/>
+      </w:rPr>
+      <w:tblPr/>
+      <w:tcPr>
+        <w:tcBorders>
+          <w:top w:val="double" w:sz="4" w:space="0" w:color="BFBFBF" w:themeColor="background1" w:themeShade="BF"/>
+        </w:tcBorders>
+      </w:tcPr>
+    </w:tblStylePr>
+    <w:tblStylePr w:type="firstCol">
+      <w:rPr>
+        <w:b/>
+        <w:bCs/>
+      </w:rPr>
+    </w:tblStylePr>
+    <w:tblStylePr w:type="lastCol">
+      <w:rPr>
+        <w:b/>
+        <w:bCs/>
+      </w:rPr>
+    </w:tblStylePr>
+    <w:tblStylePr w:type="band1Vert">
+      <w:tblPr/>
+      <w:tcPr>
+        <w:shd w:val="clear" w:color="auto" w:fill="F2F2F2" w:themeFill="background1" w:themeFillShade="F2"/>
+      </w:tcPr>
+    </w:tblStylePr>
+    <w:tblStylePr w:type="band1Horz">
+      <w:tblPr/>
+      <w:tcPr>
+        <w:shd w:val="clear" w:color="auto" w:fill="F2F2F2" w:themeFill="background1" w:themeFillShade="F2"/>
+      </w:tcPr>
+    </w:tblStylePr>
+  </w:style>
+  <w:style w:type="table" w:styleId="PlainTable2">
+    <w:name w:val="Plain Table 2"/>
+    <w:basedOn w:val="TableNormal"/>
+    <w:uiPriority w:val="42"/>
+    <w:rsid w:val="00175378"/>
+    <w:pPr>
+      <w:spacing w:after="0" w:line="240" w:lineRule="auto"/>
+    </w:pPr>
+    <w:tblPr>
+      <w:tblStyleRowBandSize w:val="1"/>
+      <w:tblStyleColBandSize w:val="1"/>
+      <w:tblBorders>
+        <w:top w:val="single" w:sz="4" w:space="0" w:color="7F7F7F" w:themeColor="text1" w:themeTint="80"/>
+        <w:bottom w:val="single" w:sz="4" w:space="0" w:color="7F7F7F" w:themeColor="text1" w:themeTint="80"/>
+      </w:tblBorders>
+    </w:tblPr>
+    <w:tblStylePr w:type="firstRow">
+      <w:rPr>
+        <w:b/>
+        <w:bCs/>
+      </w:rPr>
+      <w:tblPr/>
+      <w:tcPr>
+        <w:tcBorders>
+          <w:bottom w:val="single" w:sz="4" w:space="0" w:color="7F7F7F" w:themeColor="text1" w:themeTint="80"/>
+        </w:tcBorders>
+      </w:tcPr>
+    </w:tblStylePr>
+    <w:tblStylePr w:type="lastRow">
+      <w:rPr>
+        <w:b/>
+        <w:bCs/>
+      </w:rPr>
+      <w:tblPr/>
+      <w:tcPr>
+        <w:tcBorders>
+          <w:top w:val="single" w:sz="4" w:space="0" w:color="7F7F7F" w:themeColor="text1" w:themeTint="80"/>
+        </w:tcBorders>
+      </w:tcPr>
+    </w:tblStylePr>
+    <w:tblStylePr w:type="firstCol">
+      <w:rPr>
+        <w:b/>
+        <w:bCs/>
+      </w:rPr>
+    </w:tblStylePr>
+    <w:tblStylePr w:type="lastCol">
+      <w:rPr>
+        <w:b/>
+        <w:bCs/>
+      </w:rPr>
+    </w:tblStylePr>
+    <w:tblStylePr w:type="band1Vert">
+      <w:tblPr/>
+      <w:tcPr>
+        <w:tcBorders>
+          <w:left w:val="single" w:sz="4" w:space="0" w:color="7F7F7F" w:themeColor="text1" w:themeTint="80"/>
+          <w:right w:val="single" w:sz="4" w:space="0" w:color="7F7F7F" w:themeColor="text1" w:themeTint="80"/>
+        </w:tcBorders>
+      </w:tcPr>
+    </w:tblStylePr>
+    <w:tblStylePr w:type="band2Vert">
+      <w:tblPr/>
+      <w:tcPr>
+        <w:tcBorders>
+          <w:left w:val="single" w:sz="4" w:space="0" w:color="7F7F7F" w:themeColor="text1" w:themeTint="80"/>
+          <w:right w:val="single" w:sz="4" w:space="0" w:color="7F7F7F" w:themeColor="text1" w:themeTint="80"/>
+        </w:tcBorders>
+      </w:tcPr>
+    </w:tblStylePr>
+    <w:tblStylePr w:type="band1Horz">
+      <w:tblPr/>
+      <w:tcPr>
+        <w:tcBorders>
+          <w:top w:val="single" w:sz="4" w:space="0" w:color="7F7F7F" w:themeColor="text1" w:themeTint="80"/>
+          <w:bottom w:val="single" w:sz="4" w:space="0" w:color="7F7F7F" w:themeColor="text1" w:themeTint="80"/>
+        </w:tcBorders>
+      </w:tcPr>
+    </w:tblStylePr>
+  </w:style>
+  <w:style w:type="table" w:styleId="PlainTable3">
+    <w:name w:val="Plain Table 3"/>
+    <w:basedOn w:val="TableNormal"/>
+    <w:uiPriority w:val="43"/>
+    <w:rsid w:val="00175378"/>
+    <w:pPr>
+      <w:spacing w:after="0" w:line="240" w:lineRule="auto"/>
+    </w:pPr>
+    <w:tblPr>
+      <w:tblStyleRowBandSize w:val="1"/>
+      <w:tblStyleColBandSize w:val="1"/>
+    </w:tblPr>
+    <w:tblStylePr w:type="firstRow">
+      <w:rPr>
+        <w:b/>
+        <w:bCs/>
+        <w:caps/>
+      </w:rPr>
+      <w:tblPr/>
+      <w:tcPr>
+        <w:tcBorders>
+          <w:bottom w:val="single" w:sz="4" w:space="0" w:color="7F7F7F" w:themeColor="text1" w:themeTint="80"/>
+        </w:tcBorders>
+      </w:tcPr>
+    </w:tblStylePr>
+    <w:tblStylePr w:type="lastRow">
+      <w:rPr>
+        <w:b/>
+        <w:bCs/>
+        <w:caps/>
+      </w:rPr>
+      <w:tblPr/>
+      <w:tcPr>
+        <w:tcBorders>
+          <w:top w:val="nil"/>
+        </w:tcBorders>
+      </w:tcPr>
+    </w:tblStylePr>
+    <w:tblStylePr w:type="firstCol">
+      <w:rPr>
+        <w:b/>
+        <w:bCs/>
+        <w:caps/>
+      </w:rPr>
+      <w:tblPr/>
+      <w:tcPr>
+        <w:tcBorders>
+          <w:right w:val="single" w:sz="4" w:space="0" w:color="7F7F7F" w:themeColor="text1" w:themeTint="80"/>
+        </w:tcBorders>
+      </w:tcPr>
+    </w:tblStylePr>
+    <w:tblStylePr w:type="lastCol">
+      <w:rPr>
+        <w:b/>
+        <w:bCs/>
+        <w:caps/>
+      </w:rPr>
+      <w:tblPr/>
+      <w:tcPr>
+        <w:tcBorders>
+          <w:left w:val="nil"/>
+        </w:tcBorders>
+      </w:tcPr>
+    </w:tblStylePr>
+    <w:tblStylePr w:type="band1Vert">
+      <w:tblPr/>
+      <w:tcPr>
+        <w:shd w:val="clear" w:color="auto" w:fill="F2F2F2" w:themeFill="background1" w:themeFillShade="F2"/>
+      </w:tcPr>
+    </w:tblStylePr>
+    <w:tblStylePr w:type="band1Horz">
+      <w:tblPr/>
+      <w:tcPr>
+        <w:shd w:val="clear" w:color="auto" w:fill="F2F2F2" w:themeFill="background1" w:themeFillShade="F2"/>
+      </w:tcPr>
+    </w:tblStylePr>
+    <w:tblStylePr w:type="neCell">
+      <w:tblPr/>
+      <w:tcPr>
+        <w:tcBorders>
+          <w:left w:val="nil"/>
+        </w:tcBorders>
+      </w:tcPr>
+    </w:tblStylePr>
+    <w:tblStylePr w:type="nwCell">
+      <w:tblPr/>
+      <w:tcPr>
+        <w:tcBorders>
+          <w:right w:val="nil"/>
+        </w:tcBorders>
+      </w:tcPr>
+    </w:tblStylePr>
+  </w:style>
+  <w:style w:type="table" w:styleId="PlainTable4">
+    <w:name w:val="Plain Table 4"/>
+    <w:basedOn w:val="TableNormal"/>
+    <w:uiPriority w:val="44"/>
+    <w:rsid w:val="00175378"/>
+    <w:pPr>
+      <w:spacing w:after="0" w:line="240" w:lineRule="auto"/>
+    </w:pPr>
+    <w:tblPr>
+      <w:tblStyleRowBandSize w:val="1"/>
+      <w:tblStyleColBandSize w:val="1"/>
+    </w:tblPr>
+    <w:tblStylePr w:type="firstRow">
+      <w:rPr>
+        <w:b/>
+        <w:bCs/>
+      </w:rPr>
+    </w:tblStylePr>
+    <w:tblStylePr w:type="lastRow">
+      <w:rPr>
+        <w:b/>
+        <w:bCs/>
+      </w:rPr>
+    </w:tblStylePr>
+    <w:tblStylePr w:type="firstCol">
+      <w:rPr>
+        <w:b/>
+        <w:bCs/>
+      </w:rPr>
+    </w:tblStylePr>
+    <w:tblStylePr w:type="lastCol">
+      <w:rPr>
+        <w:b/>
+        <w:bCs/>
+      </w:rPr>
+    </w:tblStylePr>
+    <w:tblStylePr w:type="band1Vert">
+      <w:tblPr/>
+      <w:tcPr>
+        <w:shd w:val="clear" w:color="auto" w:fill="F2F2F2" w:themeFill="background1" w:themeFillShade="F2"/>
+      </w:tcPr>
+    </w:tblStylePr>
+    <w:tblStylePr w:type="band1Horz">
+      <w:tblPr/>
+      <w:tcPr>
+        <w:shd w:val="clear" w:color="auto" w:fill="F2F2F2" w:themeFill="background1" w:themeFillShade="F2"/>
+      </w:tcPr>
+    </w:tblStylePr>
+  </w:style>
+  <w:style w:type="table" w:styleId="PlainTable5">
+    <w:name w:val="Plain Table 5"/>
+    <w:basedOn w:val="TableNormal"/>
+    <w:uiPriority w:val="45"/>
+    <w:rsid w:val="00175378"/>
+    <w:pPr>
+      <w:spacing w:after="0" w:line="240" w:lineRule="auto"/>
+    </w:pPr>
+    <w:tblPr>
+      <w:tblStyleRowBandSize w:val="1"/>
+      <w:tblStyleColBandSize w:val="1"/>
+    </w:tblPr>
+    <w:tblStylePr w:type="firstRow">
+      <w:rPr>
+        <w:rFonts w:asciiTheme="majorHAnsi" w:eastAsiaTheme="majorEastAsia" w:hAnsiTheme="majorHAnsi" w:cstheme="majorBidi"/>
+        <w:i/>
+        <w:iCs/>
+        <w:sz w:val="26"/>
+      </w:rPr>
+      <w:tblPr/>
+      <w:tcPr>
+        <w:tcBorders>
+          <w:bottom w:val="single" w:sz="4" w:space="0" w:color="7F7F7F" w:themeColor="text1" w:themeTint="80"/>
+        </w:tcBorders>
+        <w:shd w:val="clear" w:color="auto" w:fill="FFFFFF" w:themeFill="background1"/>
+      </w:tcPr>
+    </w:tblStylePr>
+    <w:tblStylePr w:type="lastRow">
+      <w:rPr>
+        <w:rFonts w:asciiTheme="majorHAnsi" w:eastAsiaTheme="majorEastAsia" w:hAnsiTheme="majorHAnsi" w:cstheme="majorBidi"/>
+        <w:i/>
+        <w:iCs/>
+        <w:sz w:val="26"/>
+      </w:rPr>
+      <w:tblPr/>
+      <w:tcPr>
+        <w:tcBorders>
+          <w:top w:val="single" w:sz="4" w:space="0" w:color="7F7F7F" w:themeColor="text1" w:themeTint="80"/>
+        </w:tcBorders>
+        <w:shd w:val="clear" w:color="auto" w:fill="FFFFFF" w:themeFill="background1"/>
+      </w:tcPr>
+    </w:tblStylePr>
+    <w:tblStylePr w:type="firstCol">
+      <w:pPr>
+        <w:jc w:val="right"/>
+      </w:pPr>
+      <w:rPr>
+        <w:rFonts w:asciiTheme="majorHAnsi" w:eastAsiaTheme="majorEastAsia" w:hAnsiTheme="majorHAnsi" w:cstheme="majorBidi"/>
+        <w:i/>
+        <w:iCs/>
+        <w:sz w:val="26"/>
+      </w:rPr>
+      <w:tblPr/>
+      <w:tcPr>
+        <w:tcBorders>
+          <w:right w:val="single" w:sz="4" w:space="0" w:color="7F7F7F" w:themeColor="text1" w:themeTint="80"/>
+        </w:tcBorders>
+        <w:shd w:val="clear" w:color="auto" w:fill="FFFFFF" w:themeFill="background1"/>
+      </w:tcPr>
+    </w:tblStylePr>
+    <w:tblStylePr w:type="lastCol">
+      <w:rPr>
+        <w:rFonts w:asciiTheme="majorHAnsi" w:eastAsiaTheme="majorEastAsia" w:hAnsiTheme="majorHAnsi" w:cstheme="majorBidi"/>
+        <w:i/>
+        <w:iCs/>
+        <w:sz w:val="26"/>
+      </w:rPr>
+      <w:tblPr/>
+      <w:tcPr>
+        <w:tcBorders>
+          <w:left w:val="single" w:sz="4" w:space="0" w:color="7F7F7F" w:themeColor="text1" w:themeTint="80"/>
+        </w:tcBorders>
+        <w:shd w:val="clear" w:color="auto" w:fill="FFFFFF" w:themeFill="background1"/>
+      </w:tcPr>
+    </w:tblStylePr>
+    <w:tblStylePr w:type="band1Vert">
+      <w:tblPr/>
+      <w:tcPr>
+        <w:shd w:val="clear" w:color="auto" w:fill="F2F2F2" w:themeFill="background1" w:themeFillShade="F2"/>
+      </w:tcPr>
+    </w:tblStylePr>
+    <w:tblStylePr w:type="band1Horz">
+      <w:tblPr/>
+      <w:tcPr>
+        <w:shd w:val="clear" w:color="auto" w:fill="F2F2F2" w:themeFill="background1" w:themeFillShade="F2"/>
+      </w:tcPr>
+    </w:tblStylePr>
+    <w:tblStylePr w:type="neCell">
+      <w:tblPr/>
+      <w:tcPr>
+        <w:tcBorders>
+          <w:left w:val="nil"/>
+        </w:tcBorders>
+      </w:tcPr>
+    </w:tblStylePr>
+    <w:tblStylePr w:type="nwCell">
+      <w:tblPr/>
+      <w:tcPr>
+        <w:tcBorders>
+          <w:right w:val="nil"/>
+        </w:tcBorders>
+      </w:tcPr>
+    </w:tblStylePr>
+    <w:tblStylePr w:type="seCell">
+      <w:tblPr/>
+      <w:tcPr>
+        <w:tcBorders>
+          <w:left w:val="nil"/>
+        </w:tcBorders>
+      </w:tcPr>
+    </w:tblStylePr>
+    <w:tblStylePr w:type="swCell">
+      <w:tblPr/>
+      <w:tcPr>
+        <w:tcBorders>
+          <w:right w:val="nil"/>
+        </w:tcBorders>
+      </w:tcPr>
+    </w:tblStylePr>
+  </w:style>
+  <w:style w:type="table" w:styleId="GridTable1Light">
+    <w:name w:val="Grid Table 1 Light"/>
+    <w:basedOn w:val="TableNormal"/>
+    <w:uiPriority w:val="46"/>
+    <w:rsid w:val="00175378"/>
+    <w:pPr>
+      <w:spacing w:after="0" w:line="240" w:lineRule="auto"/>
+    </w:pPr>
+    <w:tblPr>
+      <w:tblStyleRowBandSize w:val="1"/>
+      <w:tblStyleColBandSize w:val="1"/>
+      <w:tblBorders>
+        <w:top w:val="single" w:sz="4" w:space="0" w:color="999999" w:themeColor="text1" w:themeTint="66"/>
+        <w:left w:val="single" w:sz="4" w:space="0" w:color="999999" w:themeColor="text1" w:themeTint="66"/>
+        <w:bottom w:val="single" w:sz="4" w:space="0" w:color="999999" w:themeColor="text1" w:themeTint="66"/>
+        <w:right w:val="single" w:sz="4" w:space="0" w:color="999999" w:themeColor="text1" w:themeTint="66"/>
+        <w:insideH w:val="single" w:sz="4" w:space="0" w:color="999999" w:themeColor="text1" w:themeTint="66"/>
+        <w:insideV w:val="single" w:sz="4" w:space="0" w:color="999999" w:themeColor="text1" w:themeTint="66"/>
+      </w:tblBorders>
+    </w:tblPr>
+    <w:tblStylePr w:type="firstRow">
+      <w:rPr>
+        <w:b/>
+        <w:bCs/>
+      </w:rPr>
+      <w:tblPr/>
+      <w:tcPr>
+        <w:tcBorders>
+          <w:bottom w:val="single" w:sz="12" w:space="0" w:color="666666" w:themeColor="text1" w:themeTint="99"/>
+        </w:tcBorders>
+      </w:tcPr>
+    </w:tblStylePr>
+    <w:tblStylePr w:type="lastRow">
+      <w:rPr>
+        <w:b/>
+        <w:bCs/>
+      </w:rPr>
+      <w:tblPr/>
+      <w:tcPr>
+        <w:tcBorders>
+          <w:top w:val="double" w:sz="2" w:space="0" w:color="666666" w:themeColor="text1" w:themeTint="99"/>
+        </w:tcBorders>
+      </w:tcPr>
+    </w:tblStylePr>
+    <w:tblStylePr w:type="firstCol">
+      <w:rPr>
+        <w:b/>
+        <w:bCs/>
+      </w:rPr>
+    </w:tblStylePr>
+    <w:tblStylePr w:type="lastCol">
+      <w:rPr>
+        <w:b/>
+        <w:bCs/>
+      </w:rPr>
+    </w:tblStylePr>
+  </w:style>
+  <w:style w:type="table" w:styleId="GridTable1Light-Accent1">
+    <w:name w:val="Grid Table 1 Light Accent 1"/>
+    <w:basedOn w:val="TableNormal"/>
+    <w:uiPriority w:val="46"/>
+    <w:rsid w:val="00175378"/>
+    <w:pPr>
+      <w:spacing w:after="0" w:line="240" w:lineRule="auto"/>
+    </w:pPr>
+    <w:tblPr>
+      <w:tblStyleRowBandSize w:val="1"/>
+      <w:tblStyleColBandSize w:val="1"/>
+      <w:tblBorders>
+        <w:top w:val="single" w:sz="4" w:space="0" w:color="83CAEB" w:themeColor="accent1" w:themeTint="66"/>
+        <w:left w:val="single" w:sz="4" w:space="0" w:color="83CAEB" w:themeColor="accent1" w:themeTint="66"/>
+        <w:bottom w:val="single" w:sz="4" w:space="0" w:color="83CAEB" w:themeColor="accent1" w:themeTint="66"/>
+        <w:right w:val="single" w:sz="4" w:space="0" w:color="83CAEB" w:themeColor="accent1" w:themeTint="66"/>
+        <w:insideH w:val="single" w:sz="4" w:space="0" w:color="83CAEB" w:themeColor="accent1" w:themeTint="66"/>
+        <w:insideV w:val="single" w:sz="4" w:space="0" w:color="83CAEB" w:themeColor="accent1" w:themeTint="66"/>
+      </w:tblBorders>
+    </w:tblPr>
+    <w:tblStylePr w:type="firstRow">
+      <w:rPr>
+        <w:b/>
+        <w:bCs/>
+      </w:rPr>
+      <w:tblPr/>
+      <w:tcPr>
+        <w:tcBorders>
+          <w:bottom w:val="single" w:sz="12" w:space="0" w:color="45B0E1" w:themeColor="accent1" w:themeTint="99"/>
+        </w:tcBorders>
+      </w:tcPr>
+    </w:tblStylePr>
+    <w:tblStylePr w:type="lastRow">
+      <w:rPr>
+        <w:b/>
+        <w:bCs/>
+      </w:rPr>
+      <w:tblPr/>
+      <w:tcPr>
+        <w:tcBorders>
+          <w:top w:val="double" w:sz="2" w:space="0" w:color="45B0E1" w:themeColor="accent1" w:themeTint="99"/>
+        </w:tcBorders>
+      </w:tcPr>
+    </w:tblStylePr>
+    <w:tblStylePr w:type="firstCol">
+      <w:rPr>
+        <w:b/>
+        <w:bCs/>
+      </w:rPr>
+    </w:tblStylePr>
+    <w:tblStylePr w:type="lastCol">
+      <w:rPr>
+        <w:b/>
+        <w:bCs/>
+      </w:rPr>
+    </w:tblStylePr>
+  </w:style>
+  <w:style w:type="table" w:styleId="GridTable3">
+    <w:name w:val="Grid Table 3"/>
+    <w:basedOn w:val="TableNormal"/>
+    <w:uiPriority w:val="48"/>
+    <w:rsid w:val="00175378"/>
+    <w:pPr>
+      <w:spacing w:after="0" w:line="240" w:lineRule="auto"/>
+    </w:pPr>
+    <w:tblPr>
+      <w:tblStyleRowBandSize w:val="1"/>
+      <w:tblStyleColBandSize w:val="1"/>
+      <w:tblBorders>
+        <w:top w:val="single" w:sz="4" w:space="0" w:color="666666" w:themeColor="text1" w:themeTint="99"/>
+        <w:left w:val="single" w:sz="4" w:space="0" w:color="666666" w:themeColor="text1" w:themeTint="99"/>
+        <w:bottom w:val="single" w:sz="4" w:space="0" w:color="666666" w:themeColor="text1" w:themeTint="99"/>
+        <w:right w:val="single" w:sz="4" w:space="0" w:color="666666" w:themeColor="text1" w:themeTint="99"/>
+        <w:insideH w:val="single" w:sz="4" w:space="0" w:color="666666" w:themeColor="text1" w:themeTint="99"/>
+        <w:insideV w:val="single" w:sz="4" w:space="0" w:color="666666" w:themeColor="text1" w:themeTint="99"/>
+      </w:tblBorders>
+    </w:tblPr>
+    <w:tblStylePr w:type="firstRow">
+      <w:rPr>
+        <w:b/>
+        <w:bCs/>
+      </w:rPr>
+      <w:tblPr/>
+      <w:tcPr>
+        <w:tcBorders>
+          <w:top w:val="nil"/>
+          <w:left w:val="nil"/>
+          <w:right w:val="nil"/>
+          <w:insideH w:val="nil"/>
+          <w:insideV w:val="nil"/>
+        </w:tcBorders>
+        <w:shd w:val="clear" w:color="auto" w:fill="FFFFFF" w:themeFill="background1"/>
+      </w:tcPr>
+    </w:tblStylePr>
+    <w:tblStylePr w:type="lastRow">
+      <w:rPr>
+        <w:b/>
+        <w:bCs/>
+      </w:rPr>
+      <w:tblPr/>
+      <w:tcPr>
+        <w:tcBorders>
+          <w:left w:val="nil"/>
+          <w:bottom w:val="nil"/>
+          <w:right w:val="nil"/>
+          <w:insideH w:val="nil"/>
+          <w:insideV w:val="nil"/>
+        </w:tcBorders>
+        <w:shd w:val="clear" w:color="auto" w:fill="FFFFFF" w:themeFill="background1"/>
+      </w:tcPr>
+    </w:tblStylePr>
+    <w:tblStylePr w:type="firstCol">
+      <w:pPr>
+        <w:jc w:val="right"/>
+      </w:pPr>
+      <w:rPr>
+        <w:i/>
+        <w:iCs/>
+      </w:rPr>
+      <w:tblPr/>
+      <w:tcPr>
+        <w:tcBorders>
+          <w:top w:val="nil"/>
+          <w:left w:val="nil"/>
+          <w:bottom w:val="nil"/>
+          <w:insideH w:val="nil"/>
+          <w:insideV w:val="nil"/>
+        </w:tcBorders>
+        <w:shd w:val="clear" w:color="auto" w:fill="FFFFFF" w:themeFill="background1"/>
+      </w:tcPr>
+    </w:tblStylePr>
+    <w:tblStylePr w:type="lastCol">
+      <w:rPr>
+        <w:i/>
+        <w:iCs/>
+      </w:rPr>
+      <w:tblPr/>
+      <w:tcPr>
+        <w:tcBorders>
+          <w:top w:val="nil"/>
+          <w:bottom w:val="nil"/>
+          <w:right w:val="nil"/>
+          <w:insideH w:val="nil"/>
+          <w:insideV w:val="nil"/>
+        </w:tcBorders>
+        <w:shd w:val="clear" w:color="auto" w:fill="FFFFFF" w:themeFill="background1"/>
+      </w:tcPr>
+    </w:tblStylePr>
+    <w:tblStylePr w:type="band1Vert">
+      <w:tblPr/>
+      <w:tcPr>
+        <w:shd w:val="clear" w:color="auto" w:fill="CCCCCC" w:themeFill="text1" w:themeFillTint="33"/>
+      </w:tcPr>
+    </w:tblStylePr>
+    <w:tblStylePr w:type="band1Horz">
+      <w:tblPr/>
+      <w:tcPr>
+        <w:shd w:val="clear" w:color="auto" w:fill="CCCCCC" w:themeFill="text1" w:themeFillTint="33"/>
+      </w:tcPr>
+    </w:tblStylePr>
+    <w:tblStylePr w:type="neCell">
+      <w:tblPr/>
+      <w:tcPr>
+        <w:tcBorders>
+          <w:bottom w:val="single" w:sz="4" w:space="0" w:color="666666" w:themeColor="text1" w:themeTint="99"/>
+        </w:tcBorders>
+      </w:tcPr>
+    </w:tblStylePr>
+    <w:tblStylePr w:type="nwCell">
+      <w:tblPr/>
+      <w:tcPr>
+        <w:tcBorders>
+          <w:bottom w:val="single" w:sz="4" w:space="0" w:color="666666" w:themeColor="text1" w:themeTint="99"/>
+        </w:tcBorders>
+      </w:tcPr>
+    </w:tblStylePr>
+    <w:tblStylePr w:type="seCell">
+      <w:tblPr/>
+      <w:tcPr>
+        <w:tcBorders>
+          <w:top w:val="single" w:sz="4" w:space="0" w:color="666666" w:themeColor="text1" w:themeTint="99"/>
+        </w:tcBorders>
+      </w:tcPr>
+    </w:tblStylePr>
+    <w:tblStylePr w:type="swCell">
+      <w:tblPr/>
+      <w:tcPr>
+        <w:tcBorders>
+          <w:top w:val="single" w:sz="4" w:space="0" w:color="666666" w:themeColor="text1" w:themeTint="99"/>
+        </w:tcBorders>
+      </w:tcPr>
+    </w:tblStylePr>
+  </w:style>
+  <w:style w:type="character" w:styleId="PlaceholderText">
+    <w:name w:val="Placeholder Text"/>
+    <w:basedOn w:val="DefaultParagraphFont"/>
+    <w:uiPriority w:val="99"/>
+    <w:semiHidden/>
+    <w:rsid w:val="00057E5F"/>
+    <w:rPr>
+      <w:color w:val="666666"/>
     </w:rPr>
   </w:style>
 </w:styles>
@@ -1368,4 +5562,16 @@
     </a:ext>
   </a:extLst>
 </a:theme>
+</file>
+
+<file path=customXml/item1.xml><?xml version="1.0" encoding="utf-8"?>
+<b:Sources xmlns:b="http://schemas.openxmlformats.org/officeDocument/2006/bibliography" xmlns="http://schemas.openxmlformats.org/officeDocument/2006/bibliography" SelectedStyle="/APASixthEditionOfficeOnline.xsl" StyleName="APA" Version="6"/>
+</file>
+
+<file path=customXml/itemProps1.xml><?xml version="1.0" encoding="utf-8"?>
+<ds:datastoreItem xmlns:ds="http://schemas.openxmlformats.org/officeDocument/2006/customXml" ds:itemID="{B98A50F7-7045-164D-ABC4-EF0C5A2AADA0}">
+  <ds:schemaRefs>
+    <ds:schemaRef ds:uri="http://schemas.openxmlformats.org/officeDocument/2006/bibliography"/>
+  </ds:schemaRefs>
+</ds:datastoreItem>
 </file>
</xml_diff>